<commit_message>
modify some wrong sentences in Lecture-3 of Section-3
</commit_message>
<xml_diff>
--- a/Section-3/Lecture-3.docx
+++ b/Section-3/Lecture-3.docx
@@ -1,7 +1,280 @@
 
 <file path=word/document.xml><?xml version="1.0" encoding="utf-8"?>
-<w:document xmlns:wpc="http://schemas.microsoft.com/office/word/2010/wordprocessingCanvas" xmlns:cx="http://schemas.microsoft.com/office/drawing/2014/chartex" xmlns:mc="http://schemas.openxmlformats.org/markup-compatibility/2006" xmlns:o="urn:schemas-microsoft-com:office:office" xmlns:r="http://schemas.openxmlformats.org/officeDocument/2006/relationships" xmlns:m="http://schemas.openxmlformats.org/officeDocument/2006/math" xmlns:v="urn:schemas-microsoft-com:vml" xmlns:wp14="http://schemas.microsoft.com/office/word/2010/wordprocessingDrawing" xmlns:wp="http://schemas.openxmlformats.org/drawingml/2006/wordprocessingDrawing" xmlns:w10="urn:schemas-microsoft-com:office:word" xmlns:w="http://schemas.openxmlformats.org/wordprocessingml/2006/main" xmlns:w14="http://schemas.microsoft.com/office/word/2010/wordml" xmlns:w15="http://schemas.microsoft.com/office/word/2012/wordml" xmlns:w16se="http://schemas.microsoft.com/office/word/2015/wordml/symex" xmlns:wpg="http://schemas.microsoft.com/office/word/2010/wordprocessingGroup" xmlns:wpi="http://schemas.microsoft.com/office/word/2010/wordprocessingInk" xmlns:wne="http://schemas.microsoft.com/office/word/2006/wordml" xmlns:wps="http://schemas.microsoft.com/office/word/2010/wordprocessingShape" mc:Ignorable="w14 w15 w16se wp14">
+<w:document xmlns:wpc="http://schemas.microsoft.com/office/word/2010/wordprocessingCanvas" xmlns:cx="http://schemas.microsoft.com/office/drawing/2014/chartex" xmlns:cx1="http://schemas.microsoft.com/office/drawing/2015/9/8/chartex" xmlns:cx2="http://schemas.microsoft.com/office/drawing/2015/10/21/chartex" xmlns:cx3="http://schemas.microsoft.com/office/drawing/2016/5/9/chartex" xmlns:cx4="http://schemas.microsoft.com/office/drawing/2016/5/10/chartex" xmlns:cx5="http://schemas.microsoft.com/office/drawing/2016/5/11/chartex" xmlns:cx6="http://schemas.microsoft.com/office/drawing/2016/5/12/chartex" xmlns:cx7="http://schemas.microsoft.com/office/drawing/2016/5/13/chartex" xmlns:cx8="http://schemas.microsoft.com/office/drawing/2016/5/14/chartex" xmlns:mc="http://schemas.openxmlformats.org/markup-compatibility/2006" xmlns:aink="http://schemas.microsoft.com/office/drawing/2016/ink" xmlns:am3d="http://schemas.microsoft.com/office/drawing/2017/model3d" xmlns:o="urn:schemas-microsoft-com:office:office" xmlns:r="http://schemas.openxmlformats.org/officeDocument/2006/relationships" xmlns:m="http://schemas.openxmlformats.org/officeDocument/2006/math" xmlns:v="urn:schemas-microsoft-com:vml" xmlns:wp14="http://schemas.microsoft.com/office/word/2010/wordprocessingDrawing" xmlns:wp="http://schemas.openxmlformats.org/drawingml/2006/wordprocessingDrawing" xmlns:w10="urn:schemas-microsoft-com:office:word" xmlns:w="http://schemas.openxmlformats.org/wordprocessingml/2006/main" xmlns:w14="http://schemas.microsoft.com/office/word/2010/wordml" xmlns:w15="http://schemas.microsoft.com/office/word/2012/wordml" xmlns:w16cid="http://schemas.microsoft.com/office/word/2016/wordml/cid" xmlns:w16se="http://schemas.microsoft.com/office/word/2015/wordml/symex" xmlns:wpg="http://schemas.microsoft.com/office/word/2010/wordprocessingGroup" xmlns:wpi="http://schemas.microsoft.com/office/word/2010/wordprocessingInk" xmlns:wne="http://schemas.microsoft.com/office/word/2006/wordml" xmlns:wps="http://schemas.microsoft.com/office/word/2010/wordprocessingShape" mc:Ignorable="w14 w15 w16se w16cid wp14">
   <w:body>
+    <w:p>
+      <w:pPr>
+        <w:rPr>
+          <w:sz w:val="32"/>
+          <w:szCs w:val="32"/>
+        </w:rPr>
+      </w:pPr>
+      <w:proofErr w:type="spellStart"/>
+      <w:r>
+        <w:rPr>
+          <w:sz w:val="32"/>
+          <w:szCs w:val="32"/>
+        </w:rPr>
+        <w:t>Keçən</w:t>
+      </w:r>
+      <w:proofErr w:type="spellEnd"/>
+      <w:r>
+        <w:rPr>
+          <w:sz w:val="32"/>
+          <w:szCs w:val="32"/>
+        </w:rPr>
+        <w:t xml:space="preserve"> </w:t>
+      </w:r>
+      <w:proofErr w:type="spellStart"/>
+      <w:r>
+        <w:rPr>
+          <w:sz w:val="32"/>
+          <w:szCs w:val="32"/>
+        </w:rPr>
+        <w:t>mövzuda</w:t>
+      </w:r>
+      <w:proofErr w:type="spellEnd"/>
+      <w:r>
+        <w:rPr>
+          <w:sz w:val="32"/>
+          <w:szCs w:val="32"/>
+        </w:rPr>
+        <w:t xml:space="preserve"> biz </w:t>
+      </w:r>
+      <w:r>
+        <w:rPr>
+          <w:b/>
+          <w:sz w:val="32"/>
+          <w:szCs w:val="32"/>
+        </w:rPr>
+        <w:t>SRF</w:t>
+      </w:r>
+      <w:r>
+        <w:rPr>
+          <w:sz w:val="32"/>
+          <w:szCs w:val="32"/>
+        </w:rPr>
+        <w:t>-</w:t>
+      </w:r>
+      <w:proofErr w:type="spellStart"/>
+      <w:r>
+        <w:rPr>
+          <w:sz w:val="32"/>
+          <w:szCs w:val="32"/>
+        </w:rPr>
+        <w:t>lardan</w:t>
+      </w:r>
+      <w:proofErr w:type="spellEnd"/>
+      <w:r>
+        <w:rPr>
+          <w:sz w:val="32"/>
+          <w:szCs w:val="32"/>
+        </w:rPr>
+        <w:t xml:space="preserve"> </w:t>
+      </w:r>
+      <w:r>
+        <w:rPr>
+          <w:b/>
+          <w:sz w:val="32"/>
+          <w:szCs w:val="32"/>
+        </w:rPr>
+        <w:t xml:space="preserve">string based </w:t>
+      </w:r>
+      <w:proofErr w:type="spellStart"/>
+      <w:r>
+        <w:rPr>
+          <w:sz w:val="32"/>
+          <w:szCs w:val="32"/>
+        </w:rPr>
+        <w:t>olanları</w:t>
+      </w:r>
+      <w:proofErr w:type="spellEnd"/>
+      <w:r>
+        <w:rPr>
+          <w:sz w:val="32"/>
+          <w:szCs w:val="32"/>
+        </w:rPr>
+        <w:t xml:space="preserve"> </w:t>
+      </w:r>
+      <w:proofErr w:type="spellStart"/>
+      <w:r>
+        <w:rPr>
+          <w:sz w:val="32"/>
+          <w:szCs w:val="32"/>
+        </w:rPr>
+        <w:t>öyrənmişdik</w:t>
+      </w:r>
+      <w:proofErr w:type="spellEnd"/>
+      <w:r>
+        <w:rPr>
+          <w:sz w:val="32"/>
+          <w:szCs w:val="32"/>
+        </w:rPr>
+        <w:t xml:space="preserve">, </w:t>
+      </w:r>
+      <w:proofErr w:type="spellStart"/>
+      <w:r>
+        <w:rPr>
+          <w:sz w:val="32"/>
+          <w:szCs w:val="32"/>
+        </w:rPr>
+        <w:t>bu</w:t>
+      </w:r>
+      <w:proofErr w:type="spellEnd"/>
+      <w:r>
+        <w:rPr>
+          <w:sz w:val="32"/>
+          <w:szCs w:val="32"/>
+        </w:rPr>
+        <w:t xml:space="preserve"> </w:t>
+      </w:r>
+      <w:proofErr w:type="spellStart"/>
+      <w:r>
+        <w:rPr>
+          <w:sz w:val="32"/>
+          <w:szCs w:val="32"/>
+        </w:rPr>
+        <w:t>mövzuda</w:t>
+      </w:r>
+      <w:proofErr w:type="spellEnd"/>
+      <w:r>
+        <w:rPr>
+          <w:sz w:val="32"/>
+          <w:szCs w:val="32"/>
+        </w:rPr>
+        <w:t xml:space="preserve"> </w:t>
+      </w:r>
+      <w:proofErr w:type="spellStart"/>
+      <w:r>
+        <w:rPr>
+          <w:sz w:val="32"/>
+          <w:szCs w:val="32"/>
+        </w:rPr>
+        <w:t>isə</w:t>
+      </w:r>
+      <w:proofErr w:type="spellEnd"/>
+      <w:r>
+        <w:rPr>
+          <w:sz w:val="32"/>
+          <w:szCs w:val="32"/>
+        </w:rPr>
+        <w:t xml:space="preserve"> biz </w:t>
+      </w:r>
+      <w:r>
+        <w:rPr>
+          <w:b/>
+          <w:sz w:val="32"/>
+          <w:szCs w:val="32"/>
+        </w:rPr>
+        <w:t xml:space="preserve">numeric </w:t>
+      </w:r>
+      <w:proofErr w:type="spellStart"/>
+      <w:r>
+        <w:rPr>
+          <w:sz w:val="32"/>
+          <w:szCs w:val="32"/>
+        </w:rPr>
+        <w:t>və</w:t>
+      </w:r>
+      <w:proofErr w:type="spellEnd"/>
+      <w:r>
+        <w:rPr>
+          <w:sz w:val="32"/>
+          <w:szCs w:val="32"/>
+        </w:rPr>
+        <w:t xml:space="preserve"> </w:t>
+      </w:r>
+      <w:proofErr w:type="spellStart"/>
+      <w:r>
+        <w:rPr>
+          <w:b/>
+          <w:sz w:val="32"/>
+          <w:szCs w:val="32"/>
+        </w:rPr>
+        <w:t>date</w:t>
+      </w:r>
+      <w:proofErr w:type="spellEnd"/>
+      <w:r>
+        <w:rPr>
+          <w:b/>
+          <w:sz w:val="32"/>
+          <w:szCs w:val="32"/>
+        </w:rPr>
+        <w:t xml:space="preserve"> </w:t>
+      </w:r>
+      <w:r>
+        <w:rPr>
+          <w:sz w:val="32"/>
+          <w:szCs w:val="32"/>
+        </w:rPr>
+        <w:t xml:space="preserve">bases </w:t>
+      </w:r>
+      <w:proofErr w:type="spellStart"/>
+      <w:r>
+        <w:rPr>
+          <w:b/>
+          <w:sz w:val="32"/>
+          <w:szCs w:val="32"/>
+        </w:rPr>
+        <w:t>srf</w:t>
+      </w:r>
+      <w:r>
+        <w:rPr>
+          <w:sz w:val="32"/>
+          <w:szCs w:val="32"/>
+        </w:rPr>
+        <w:t>-ları</w:t>
+      </w:r>
+      <w:proofErr w:type="spellEnd"/>
+      <w:r>
+        <w:rPr>
+          <w:sz w:val="32"/>
+          <w:szCs w:val="32"/>
+        </w:rPr>
+        <w:t xml:space="preserve"> </w:t>
+      </w:r>
+      <w:proofErr w:type="spellStart"/>
+      <w:r>
+        <w:rPr>
+          <w:sz w:val="32"/>
+          <w:szCs w:val="32"/>
+        </w:rPr>
+        <w:t>öyrənmiş</w:t>
+      </w:r>
+      <w:proofErr w:type="spellEnd"/>
+      <w:r>
+        <w:rPr>
+          <w:sz w:val="32"/>
+          <w:szCs w:val="32"/>
+        </w:rPr>
+        <w:t xml:space="preserve"> </w:t>
+      </w:r>
+      <w:proofErr w:type="spellStart"/>
+      <w:r>
+        <w:rPr>
+          <w:sz w:val="32"/>
+          <w:szCs w:val="32"/>
+        </w:rPr>
+        <w:t>olacayıq</w:t>
+      </w:r>
+      <w:proofErr w:type="spellEnd"/>
+      <w:r>
+        <w:rPr>
+          <w:sz w:val="32"/>
+          <w:szCs w:val="32"/>
+        </w:rPr>
+        <w:t>.</w:t>
+      </w:r>
+    </w:p>
+    <w:p>
+      <w:pPr>
+        <w:rPr>
+          <w:b/>
+          <w:sz w:val="32"/>
+          <w:szCs w:val="32"/>
+        </w:rPr>
+      </w:pPr>
+    </w:p>
     <w:p>
       <w:pPr>
         <w:jc w:val="center"/>
@@ -111,7 +384,7 @@
                     <pic:cNvPicPr/>
                   </pic:nvPicPr>
                   <pic:blipFill>
-                    <a:blip r:embed="rId5" cstate="print">
+                    <a:blip r:embed="rId6" cstate="print">
                       <a:extLst>
                         <a:ext uri="{28A0092B-C50C-407E-A947-70E740481C1C}">
                           <a14:useLocalDpi xmlns:a14="http://schemas.microsoft.com/office/drawing/2010/main" val="0"/>
@@ -363,6 +636,1164 @@
           <w:szCs w:val="32"/>
         </w:rPr>
       </w:pPr>
+      <w:proofErr w:type="gramStart"/>
+      <w:r>
+        <w:rPr>
+          <w:b/>
+          <w:sz w:val="32"/>
+          <w:szCs w:val="32"/>
+        </w:rPr>
+        <w:t>TRUNC(</w:t>
+      </w:r>
+      <w:proofErr w:type="gramEnd"/>
+      <w:r>
+        <w:rPr>
+          <w:b/>
+          <w:sz w:val="32"/>
+          <w:szCs w:val="32"/>
+        </w:rPr>
+        <w:t>);</w:t>
+      </w:r>
+    </w:p>
+    <w:p>
+      <w:pPr>
+        <w:pStyle w:val="ListParagraph"/>
+        <w:numPr>
+          <w:ilvl w:val="0"/>
+          <w:numId w:val="10"/>
+        </w:numPr>
+        <w:rPr>
+          <w:sz w:val="32"/>
+          <w:szCs w:val="32"/>
+        </w:rPr>
+      </w:pPr>
+      <w:r>
+        <w:rPr>
+          <w:sz w:val="32"/>
+          <w:szCs w:val="32"/>
+          <w:lang w:val="az-Latn-AZ"/>
+        </w:rPr>
+        <w:t>Bu funksiya isə ona verilmiş ədədi</w:t>
+      </w:r>
+      <w:r>
+        <w:rPr>
+          <w:sz w:val="32"/>
+          <w:szCs w:val="32"/>
+          <w:lang w:val="az-Latn-AZ"/>
+        </w:rPr>
+        <w:t>n kəsr hissəsindən kəsməyimizi və tam ədəd almağımızı təmin edir.</w:t>
+      </w:r>
+    </w:p>
+    <w:p>
+      <w:pPr>
+        <w:pStyle w:val="ListParagraph"/>
+        <w:rPr>
+          <w:sz w:val="32"/>
+          <w:szCs w:val="32"/>
+        </w:rPr>
+      </w:pPr>
+    </w:p>
+    <w:p>
+      <w:pPr>
+        <w:pStyle w:val="ListParagraph"/>
+        <w:numPr>
+          <w:ilvl w:val="0"/>
+          <w:numId w:val="10"/>
+        </w:numPr>
+        <w:rPr>
+          <w:sz w:val="32"/>
+          <w:szCs w:val="32"/>
+        </w:rPr>
+      </w:pPr>
+      <w:r>
+        <w:rPr>
+          <w:noProof/>
+        </w:rPr>
+        <w:drawing>
+          <wp:anchor distT="0" distB="0" distL="114300" distR="114300" simplePos="0" relativeHeight="251663360" behindDoc="0" locked="0" layoutInCell="1" allowOverlap="1">
+            <wp:simplePos x="0" y="0"/>
+            <wp:positionH relativeFrom="column">
+              <wp:posOffset>183855</wp:posOffset>
+            </wp:positionH>
+            <wp:positionV relativeFrom="page">
+              <wp:posOffset>7080812</wp:posOffset>
+            </wp:positionV>
+            <wp:extent cx="5943600" cy="1047115"/>
+            <wp:effectExtent l="0" t="0" r="0" b="635"/>
+            <wp:wrapSquare wrapText="bothSides"/>
+            <wp:docPr id="1" name="Picture 1"/>
+            <wp:cNvGraphicFramePr>
+              <a:graphicFrameLocks xmlns:a="http://schemas.openxmlformats.org/drawingml/2006/main" noChangeAspect="1"/>
+            </wp:cNvGraphicFramePr>
+            <a:graphic xmlns:a="http://schemas.openxmlformats.org/drawingml/2006/main">
+              <a:graphicData uri="http://schemas.openxmlformats.org/drawingml/2006/picture">
+                <pic:pic xmlns:pic="http://schemas.openxmlformats.org/drawingml/2006/picture">
+                  <pic:nvPicPr>
+                    <pic:cNvPr id="1" name="1.jpg"/>
+                    <pic:cNvPicPr/>
+                  </pic:nvPicPr>
+                  <pic:blipFill>
+                    <a:blip r:embed="rId7" cstate="print">
+                      <a:extLst>
+                        <a:ext uri="{28A0092B-C50C-407E-A947-70E740481C1C}">
+                          <a14:useLocalDpi xmlns:a14="http://schemas.microsoft.com/office/drawing/2010/main" val="0"/>
+                        </a:ext>
+                      </a:extLst>
+                    </a:blip>
+                    <a:stretch>
+                      <a:fillRect/>
+                    </a:stretch>
+                  </pic:blipFill>
+                  <pic:spPr>
+                    <a:xfrm>
+                      <a:off x="0" y="0"/>
+                      <a:ext cx="5943600" cy="1047115"/>
+                    </a:xfrm>
+                    <a:prstGeom prst="rect">
+                      <a:avLst/>
+                    </a:prstGeom>
+                  </pic:spPr>
+                </pic:pic>
+              </a:graphicData>
+            </a:graphic>
+          </wp:anchor>
+        </w:drawing>
+      </w:r>
+      <w:proofErr w:type="spellStart"/>
+      <w:r>
+        <w:rPr>
+          <w:sz w:val="32"/>
+          <w:szCs w:val="32"/>
+        </w:rPr>
+        <w:t>Məsələn</w:t>
+      </w:r>
+      <w:proofErr w:type="spellEnd"/>
+      <w:r>
+        <w:rPr>
+          <w:sz w:val="32"/>
+          <w:szCs w:val="32"/>
+        </w:rPr>
+        <w:t xml:space="preserve">, </w:t>
+      </w:r>
+      <w:proofErr w:type="spellStart"/>
+      <w:r>
+        <w:rPr>
+          <w:sz w:val="32"/>
+          <w:szCs w:val="32"/>
+        </w:rPr>
+        <w:t>aşağıdakı</w:t>
+      </w:r>
+      <w:proofErr w:type="spellEnd"/>
+      <w:r>
+        <w:rPr>
+          <w:sz w:val="32"/>
+          <w:szCs w:val="32"/>
+        </w:rPr>
+        <w:t xml:space="preserve"> </w:t>
+      </w:r>
+      <w:proofErr w:type="spellStart"/>
+      <w:r>
+        <w:rPr>
+          <w:sz w:val="32"/>
+          <w:szCs w:val="32"/>
+        </w:rPr>
+        <w:t>şəkildə</w:t>
+      </w:r>
+      <w:proofErr w:type="spellEnd"/>
+      <w:r>
+        <w:rPr>
+          <w:sz w:val="32"/>
+          <w:szCs w:val="32"/>
+        </w:rPr>
+        <w:t xml:space="preserve"> </w:t>
+      </w:r>
+      <w:proofErr w:type="spellStart"/>
+      <w:r>
+        <w:rPr>
+          <w:sz w:val="32"/>
+          <w:szCs w:val="32"/>
+        </w:rPr>
+        <w:t>olan</w:t>
+      </w:r>
+      <w:proofErr w:type="spellEnd"/>
+      <w:r>
+        <w:rPr>
+          <w:sz w:val="32"/>
+          <w:szCs w:val="32"/>
+        </w:rPr>
+        <w:t xml:space="preserve"> query </w:t>
+      </w:r>
+      <w:proofErr w:type="spellStart"/>
+      <w:r>
+        <w:rPr>
+          <w:sz w:val="32"/>
+          <w:szCs w:val="32"/>
+        </w:rPr>
+        <w:t>də</w:t>
+      </w:r>
+      <w:proofErr w:type="spellEnd"/>
+      <w:r>
+        <w:rPr>
+          <w:sz w:val="32"/>
+          <w:szCs w:val="32"/>
+        </w:rPr>
+        <w:t xml:space="preserve"> biz </w:t>
+      </w:r>
+      <w:r>
+        <w:rPr>
+          <w:b/>
+          <w:sz w:val="32"/>
+          <w:szCs w:val="32"/>
+        </w:rPr>
+        <w:t xml:space="preserve">TRUNC </w:t>
+      </w:r>
+      <w:proofErr w:type="spellStart"/>
+      <w:r>
+        <w:rPr>
+          <w:sz w:val="32"/>
+          <w:szCs w:val="32"/>
+        </w:rPr>
+        <w:t>funksiyasından</w:t>
+      </w:r>
+      <w:proofErr w:type="spellEnd"/>
+      <w:r>
+        <w:rPr>
+          <w:sz w:val="32"/>
+          <w:szCs w:val="32"/>
+        </w:rPr>
+        <w:t xml:space="preserve"> </w:t>
+      </w:r>
+      <w:proofErr w:type="spellStart"/>
+      <w:r>
+        <w:rPr>
+          <w:sz w:val="32"/>
+          <w:szCs w:val="32"/>
+        </w:rPr>
+        <w:t>istifadə</w:t>
+      </w:r>
+      <w:proofErr w:type="spellEnd"/>
+      <w:r>
+        <w:rPr>
+          <w:sz w:val="32"/>
+          <w:szCs w:val="32"/>
+        </w:rPr>
+        <w:t xml:space="preserve"> </w:t>
+      </w:r>
+      <w:proofErr w:type="spellStart"/>
+      <w:r>
+        <w:rPr>
+          <w:sz w:val="32"/>
+          <w:szCs w:val="32"/>
+        </w:rPr>
+        <w:t>edərək</w:t>
+      </w:r>
+      <w:proofErr w:type="spellEnd"/>
+      <w:r>
+        <w:rPr>
+          <w:sz w:val="32"/>
+          <w:szCs w:val="32"/>
+        </w:rPr>
+        <w:t xml:space="preserve"> </w:t>
+      </w:r>
+      <w:proofErr w:type="spellStart"/>
+      <w:r>
+        <w:rPr>
+          <w:sz w:val="32"/>
+          <w:szCs w:val="32"/>
+        </w:rPr>
+        <w:t>ədədin</w:t>
+      </w:r>
+      <w:proofErr w:type="spellEnd"/>
+      <w:r>
+        <w:rPr>
+          <w:sz w:val="32"/>
+          <w:szCs w:val="32"/>
+        </w:rPr>
+        <w:t xml:space="preserve"> </w:t>
+      </w:r>
+      <w:proofErr w:type="spellStart"/>
+      <w:r>
+        <w:rPr>
+          <w:sz w:val="32"/>
+          <w:szCs w:val="32"/>
+        </w:rPr>
+        <w:t>kəsr</w:t>
+      </w:r>
+      <w:proofErr w:type="spellEnd"/>
+      <w:r>
+        <w:rPr>
+          <w:sz w:val="32"/>
+          <w:szCs w:val="32"/>
+        </w:rPr>
+        <w:t xml:space="preserve"> </w:t>
+      </w:r>
+      <w:proofErr w:type="spellStart"/>
+      <w:r>
+        <w:rPr>
+          <w:sz w:val="32"/>
+          <w:szCs w:val="32"/>
+        </w:rPr>
+        <w:t>hissəsini</w:t>
+      </w:r>
+      <w:proofErr w:type="spellEnd"/>
+      <w:r>
+        <w:rPr>
+          <w:sz w:val="32"/>
+          <w:szCs w:val="32"/>
+        </w:rPr>
+        <w:t xml:space="preserve"> </w:t>
+      </w:r>
+      <w:proofErr w:type="spellStart"/>
+      <w:r>
+        <w:rPr>
+          <w:sz w:val="32"/>
+          <w:szCs w:val="32"/>
+        </w:rPr>
+        <w:t>kəsərək</w:t>
+      </w:r>
+      <w:proofErr w:type="spellEnd"/>
+      <w:r>
+        <w:rPr>
+          <w:sz w:val="32"/>
+          <w:szCs w:val="32"/>
+        </w:rPr>
+        <w:t xml:space="preserve"> tam </w:t>
+      </w:r>
+      <w:proofErr w:type="spellStart"/>
+      <w:r>
+        <w:rPr>
+          <w:sz w:val="32"/>
+          <w:szCs w:val="32"/>
+        </w:rPr>
+        <w:t>hissəsini</w:t>
+      </w:r>
+      <w:proofErr w:type="spellEnd"/>
+      <w:r>
+        <w:rPr>
+          <w:sz w:val="32"/>
+          <w:szCs w:val="32"/>
+        </w:rPr>
+        <w:t xml:space="preserve"> </w:t>
+      </w:r>
+      <w:proofErr w:type="spellStart"/>
+      <w:r>
+        <w:rPr>
+          <w:sz w:val="32"/>
+          <w:szCs w:val="32"/>
+        </w:rPr>
+        <w:t>əldə</w:t>
+      </w:r>
+      <w:proofErr w:type="spellEnd"/>
+      <w:r>
+        <w:rPr>
+          <w:sz w:val="32"/>
+          <w:szCs w:val="32"/>
+        </w:rPr>
+        <w:t xml:space="preserve"> </w:t>
+      </w:r>
+      <w:proofErr w:type="spellStart"/>
+      <w:r>
+        <w:rPr>
+          <w:sz w:val="32"/>
+          <w:szCs w:val="32"/>
+        </w:rPr>
+        <w:t>etmiş</w:t>
+      </w:r>
+      <w:proofErr w:type="spellEnd"/>
+      <w:r>
+        <w:rPr>
+          <w:sz w:val="32"/>
+          <w:szCs w:val="32"/>
+        </w:rPr>
+        <w:t xml:space="preserve"> </w:t>
+      </w:r>
+      <w:proofErr w:type="spellStart"/>
+      <w:r>
+        <w:rPr>
+          <w:sz w:val="32"/>
+          <w:szCs w:val="32"/>
+        </w:rPr>
+        <w:t>olduq</w:t>
+      </w:r>
+      <w:proofErr w:type="spellEnd"/>
+      <w:r>
+        <w:rPr>
+          <w:sz w:val="32"/>
+          <w:szCs w:val="32"/>
+        </w:rPr>
+        <w:t>.</w:t>
+      </w:r>
+    </w:p>
+    <w:p>
+      <w:pPr>
+        <w:pStyle w:val="ListParagraph"/>
+        <w:numPr>
+          <w:ilvl w:val="0"/>
+          <w:numId w:val="10"/>
+        </w:numPr>
+        <w:rPr>
+          <w:sz w:val="32"/>
+          <w:szCs w:val="32"/>
+        </w:rPr>
+      </w:pPr>
+      <w:r>
+        <w:rPr>
+          <w:noProof/>
+          <w:sz w:val="32"/>
+          <w:szCs w:val="32"/>
+        </w:rPr>
+        <w:drawing>
+          <wp:anchor distT="0" distB="0" distL="114300" distR="114300" simplePos="0" relativeHeight="251664384" behindDoc="0" locked="0" layoutInCell="1" allowOverlap="1">
+            <wp:simplePos x="0" y="0"/>
+            <wp:positionH relativeFrom="column">
+              <wp:posOffset>148856</wp:posOffset>
+            </wp:positionH>
+            <wp:positionV relativeFrom="page">
+              <wp:posOffset>8938437</wp:posOffset>
+            </wp:positionV>
+            <wp:extent cx="5943600" cy="1039495"/>
+            <wp:effectExtent l="0" t="0" r="0" b="8255"/>
+            <wp:wrapSquare wrapText="bothSides"/>
+            <wp:docPr id="2" name="Picture 2"/>
+            <wp:cNvGraphicFramePr>
+              <a:graphicFrameLocks xmlns:a="http://schemas.openxmlformats.org/drawingml/2006/main" noChangeAspect="1"/>
+            </wp:cNvGraphicFramePr>
+            <a:graphic xmlns:a="http://schemas.openxmlformats.org/drawingml/2006/main">
+              <a:graphicData uri="http://schemas.openxmlformats.org/drawingml/2006/picture">
+                <pic:pic xmlns:pic="http://schemas.openxmlformats.org/drawingml/2006/picture">
+                  <pic:nvPicPr>
+                    <pic:cNvPr id="2" name="3.jpg"/>
+                    <pic:cNvPicPr/>
+                  </pic:nvPicPr>
+                  <pic:blipFill>
+                    <a:blip r:embed="rId8" cstate="print">
+                      <a:extLst>
+                        <a:ext uri="{28A0092B-C50C-407E-A947-70E740481C1C}">
+                          <a14:useLocalDpi xmlns:a14="http://schemas.microsoft.com/office/drawing/2010/main" val="0"/>
+                        </a:ext>
+                      </a:extLst>
+                    </a:blip>
+                    <a:stretch>
+                      <a:fillRect/>
+                    </a:stretch>
+                  </pic:blipFill>
+                  <pic:spPr>
+                    <a:xfrm>
+                      <a:off x="0" y="0"/>
+                      <a:ext cx="5943600" cy="1039495"/>
+                    </a:xfrm>
+                    <a:prstGeom prst="rect">
+                      <a:avLst/>
+                    </a:prstGeom>
+                  </pic:spPr>
+                </pic:pic>
+              </a:graphicData>
+            </a:graphic>
+          </wp:anchor>
+        </w:drawing>
+      </w:r>
+      <w:proofErr w:type="spellStart"/>
+      <w:r>
+        <w:rPr>
+          <w:sz w:val="32"/>
+          <w:szCs w:val="32"/>
+        </w:rPr>
+        <w:t>Həmçinin</w:t>
+      </w:r>
+      <w:proofErr w:type="spellEnd"/>
+      <w:r>
+        <w:rPr>
+          <w:sz w:val="32"/>
+          <w:szCs w:val="32"/>
+        </w:rPr>
+        <w:t xml:space="preserve"> </w:t>
+      </w:r>
+      <w:r>
+        <w:rPr>
+          <w:b/>
+          <w:sz w:val="32"/>
+          <w:szCs w:val="32"/>
+        </w:rPr>
+        <w:t xml:space="preserve">TRUNC </w:t>
+      </w:r>
+      <w:proofErr w:type="spellStart"/>
+      <w:r>
+        <w:rPr>
+          <w:sz w:val="32"/>
+          <w:szCs w:val="32"/>
+        </w:rPr>
+        <w:t>funksiyasına</w:t>
+      </w:r>
+      <w:proofErr w:type="spellEnd"/>
+      <w:r>
+        <w:rPr>
+          <w:sz w:val="32"/>
+          <w:szCs w:val="32"/>
+        </w:rPr>
+        <w:t xml:space="preserve"> 2-ci argument </w:t>
+      </w:r>
+      <w:proofErr w:type="spellStart"/>
+      <w:r>
+        <w:rPr>
+          <w:sz w:val="32"/>
+          <w:szCs w:val="32"/>
+        </w:rPr>
+        <w:t>də</w:t>
+      </w:r>
+      <w:proofErr w:type="spellEnd"/>
+      <w:r>
+        <w:rPr>
+          <w:sz w:val="32"/>
+          <w:szCs w:val="32"/>
+        </w:rPr>
+        <w:t xml:space="preserve"> </w:t>
+      </w:r>
+      <w:proofErr w:type="spellStart"/>
+      <w:r>
+        <w:rPr>
+          <w:sz w:val="32"/>
+          <w:szCs w:val="32"/>
+        </w:rPr>
+        <w:t>ötürə</w:t>
+      </w:r>
+      <w:proofErr w:type="spellEnd"/>
+      <w:r>
+        <w:rPr>
+          <w:sz w:val="32"/>
+          <w:szCs w:val="32"/>
+        </w:rPr>
+        <w:t xml:space="preserve"> </w:t>
+      </w:r>
+      <w:proofErr w:type="spellStart"/>
+      <w:r>
+        <w:rPr>
+          <w:sz w:val="32"/>
+          <w:szCs w:val="32"/>
+        </w:rPr>
+        <w:t>bilərik</w:t>
+      </w:r>
+      <w:proofErr w:type="spellEnd"/>
+      <w:r>
+        <w:rPr>
+          <w:sz w:val="32"/>
+          <w:szCs w:val="32"/>
+        </w:rPr>
+        <w:t xml:space="preserve">, </w:t>
+      </w:r>
+      <w:proofErr w:type="spellStart"/>
+      <w:r>
+        <w:rPr>
+          <w:sz w:val="32"/>
+          <w:szCs w:val="32"/>
+        </w:rPr>
+        <w:t>bunu</w:t>
+      </w:r>
+      <w:proofErr w:type="spellEnd"/>
+      <w:r>
+        <w:rPr>
+          <w:sz w:val="32"/>
+          <w:szCs w:val="32"/>
+        </w:rPr>
+        <w:t xml:space="preserve"> </w:t>
+      </w:r>
+      <w:proofErr w:type="spellStart"/>
+      <w:r>
+        <w:rPr>
+          <w:sz w:val="32"/>
+          <w:szCs w:val="32"/>
+        </w:rPr>
+        <w:t>etmək</w:t>
+      </w:r>
+      <w:proofErr w:type="spellEnd"/>
+      <w:r>
+        <w:rPr>
+          <w:sz w:val="32"/>
+          <w:szCs w:val="32"/>
+        </w:rPr>
+        <w:t xml:space="preserve"> </w:t>
+      </w:r>
+      <w:proofErr w:type="spellStart"/>
+      <w:r>
+        <w:rPr>
+          <w:sz w:val="32"/>
+          <w:szCs w:val="32"/>
+        </w:rPr>
+        <w:t>ilə</w:t>
+      </w:r>
+      <w:proofErr w:type="spellEnd"/>
+      <w:r>
+        <w:rPr>
+          <w:sz w:val="32"/>
+          <w:szCs w:val="32"/>
+        </w:rPr>
+        <w:t xml:space="preserve"> biz </w:t>
+      </w:r>
+      <w:proofErr w:type="spellStart"/>
+      <w:r>
+        <w:rPr>
+          <w:sz w:val="32"/>
+          <w:szCs w:val="32"/>
+        </w:rPr>
+        <w:t>ədədin</w:t>
+      </w:r>
+      <w:proofErr w:type="spellEnd"/>
+      <w:r>
+        <w:rPr>
+          <w:sz w:val="32"/>
+          <w:szCs w:val="32"/>
+        </w:rPr>
+        <w:t xml:space="preserve"> </w:t>
+      </w:r>
+      <w:proofErr w:type="spellStart"/>
+      <w:r>
+        <w:rPr>
+          <w:sz w:val="32"/>
+          <w:szCs w:val="32"/>
+        </w:rPr>
+        <w:t>hansı</w:t>
+      </w:r>
+      <w:proofErr w:type="spellEnd"/>
+      <w:r>
+        <w:rPr>
+          <w:sz w:val="32"/>
+          <w:szCs w:val="32"/>
+        </w:rPr>
+        <w:t xml:space="preserve"> </w:t>
+      </w:r>
+      <w:proofErr w:type="spellStart"/>
+      <w:r>
+        <w:rPr>
+          <w:sz w:val="32"/>
+          <w:szCs w:val="32"/>
+        </w:rPr>
+        <w:t>kəsr</w:t>
+      </w:r>
+      <w:proofErr w:type="spellEnd"/>
+      <w:r>
+        <w:rPr>
+          <w:sz w:val="32"/>
+          <w:szCs w:val="32"/>
+        </w:rPr>
+        <w:t xml:space="preserve"> </w:t>
+      </w:r>
+      <w:proofErr w:type="spellStart"/>
+      <w:r>
+        <w:rPr>
+          <w:sz w:val="32"/>
+          <w:szCs w:val="32"/>
+        </w:rPr>
+        <w:t>hissəsindən</w:t>
+      </w:r>
+      <w:proofErr w:type="spellEnd"/>
+      <w:r>
+        <w:rPr>
+          <w:sz w:val="32"/>
+          <w:szCs w:val="32"/>
+        </w:rPr>
+        <w:t xml:space="preserve"> </w:t>
+      </w:r>
+      <w:proofErr w:type="spellStart"/>
+      <w:r>
+        <w:rPr>
+          <w:sz w:val="32"/>
+          <w:szCs w:val="32"/>
+        </w:rPr>
+        <w:t>kəsmək</w:t>
+      </w:r>
+      <w:proofErr w:type="spellEnd"/>
+      <w:r>
+        <w:rPr>
+          <w:sz w:val="32"/>
+          <w:szCs w:val="32"/>
+        </w:rPr>
+        <w:t xml:space="preserve"> </w:t>
+      </w:r>
+      <w:proofErr w:type="spellStart"/>
+      <w:r>
+        <w:rPr>
+          <w:sz w:val="32"/>
+          <w:szCs w:val="32"/>
+        </w:rPr>
+        <w:t>istədiyimizi</w:t>
+      </w:r>
+      <w:proofErr w:type="spellEnd"/>
+      <w:r>
+        <w:rPr>
+          <w:sz w:val="32"/>
+          <w:szCs w:val="32"/>
+        </w:rPr>
+        <w:t xml:space="preserve"> </w:t>
+      </w:r>
+      <w:proofErr w:type="spellStart"/>
+      <w:r>
+        <w:rPr>
+          <w:sz w:val="32"/>
+          <w:szCs w:val="32"/>
+        </w:rPr>
+        <w:t>bildirməkdədir</w:t>
+      </w:r>
+      <w:proofErr w:type="spellEnd"/>
+      <w:r>
+        <w:rPr>
+          <w:sz w:val="32"/>
+          <w:szCs w:val="32"/>
+        </w:rPr>
+        <w:t xml:space="preserve">, </w:t>
+      </w:r>
+      <w:proofErr w:type="spellStart"/>
+      <w:r>
+        <w:rPr>
+          <w:sz w:val="32"/>
+          <w:szCs w:val="32"/>
+        </w:rPr>
+        <w:t>eynən</w:t>
+      </w:r>
+      <w:proofErr w:type="spellEnd"/>
+      <w:r>
+        <w:rPr>
+          <w:sz w:val="32"/>
+          <w:szCs w:val="32"/>
+        </w:rPr>
+        <w:t xml:space="preserve"> </w:t>
+      </w:r>
+      <w:proofErr w:type="spellStart"/>
+      <w:r>
+        <w:rPr>
+          <w:sz w:val="32"/>
+          <w:szCs w:val="32"/>
+        </w:rPr>
+        <w:t>aşağıdakı</w:t>
+      </w:r>
+      <w:proofErr w:type="spellEnd"/>
+      <w:r>
+        <w:rPr>
+          <w:sz w:val="32"/>
+          <w:szCs w:val="32"/>
+        </w:rPr>
+        <w:t xml:space="preserve"> </w:t>
+      </w:r>
+      <w:proofErr w:type="spellStart"/>
+      <w:r>
+        <w:rPr>
+          <w:sz w:val="32"/>
+          <w:szCs w:val="32"/>
+        </w:rPr>
+        <w:t>şəkildə</w:t>
+      </w:r>
+      <w:proofErr w:type="spellEnd"/>
+      <w:r>
+        <w:rPr>
+          <w:sz w:val="32"/>
+          <w:szCs w:val="32"/>
+        </w:rPr>
+        <w:t xml:space="preserve"> </w:t>
+      </w:r>
+      <w:proofErr w:type="spellStart"/>
+      <w:r>
+        <w:rPr>
+          <w:sz w:val="32"/>
+          <w:szCs w:val="32"/>
+        </w:rPr>
+        <w:t>olduğu</w:t>
+      </w:r>
+      <w:proofErr w:type="spellEnd"/>
+      <w:r>
+        <w:rPr>
+          <w:sz w:val="32"/>
+          <w:szCs w:val="32"/>
+        </w:rPr>
+        <w:t xml:space="preserve"> </w:t>
+      </w:r>
+      <w:proofErr w:type="spellStart"/>
+      <w:r>
+        <w:rPr>
+          <w:sz w:val="32"/>
+          <w:szCs w:val="32"/>
+        </w:rPr>
+        <w:t>kimi</w:t>
+      </w:r>
+      <w:proofErr w:type="spellEnd"/>
+      <w:r>
+        <w:rPr>
+          <w:sz w:val="32"/>
+          <w:szCs w:val="32"/>
+        </w:rPr>
+        <w:t>.</w:t>
+      </w:r>
+    </w:p>
+    <w:p>
+      <w:pPr>
+        <w:rPr>
+          <w:sz w:val="32"/>
+          <w:szCs w:val="32"/>
+        </w:rPr>
+      </w:pPr>
+      <w:proofErr w:type="spellStart"/>
+      <w:r>
+        <w:rPr>
+          <w:sz w:val="32"/>
+          <w:szCs w:val="32"/>
+        </w:rPr>
+        <w:lastRenderedPageBreak/>
+        <w:t>gördüyümüz</w:t>
+      </w:r>
+      <w:proofErr w:type="spellEnd"/>
+      <w:r>
+        <w:rPr>
+          <w:sz w:val="32"/>
+          <w:szCs w:val="32"/>
+        </w:rPr>
+        <w:t xml:space="preserve"> </w:t>
+      </w:r>
+      <w:proofErr w:type="spellStart"/>
+      <w:r>
+        <w:rPr>
+          <w:sz w:val="32"/>
+          <w:szCs w:val="32"/>
+        </w:rPr>
+        <w:t>kimi</w:t>
+      </w:r>
+      <w:proofErr w:type="spellEnd"/>
+      <w:r>
+        <w:rPr>
+          <w:sz w:val="32"/>
+          <w:szCs w:val="32"/>
+        </w:rPr>
+        <w:t xml:space="preserve">, </w:t>
+      </w:r>
+      <w:proofErr w:type="spellStart"/>
+      <w:r>
+        <w:rPr>
+          <w:sz w:val="32"/>
+          <w:szCs w:val="32"/>
+        </w:rPr>
+        <w:t>yuxarıdakı</w:t>
+      </w:r>
+      <w:proofErr w:type="spellEnd"/>
+      <w:r>
+        <w:rPr>
+          <w:sz w:val="32"/>
+          <w:szCs w:val="32"/>
+        </w:rPr>
+        <w:t xml:space="preserve"> query </w:t>
+      </w:r>
+      <w:proofErr w:type="spellStart"/>
+      <w:r>
+        <w:rPr>
+          <w:sz w:val="32"/>
+          <w:szCs w:val="32"/>
+        </w:rPr>
+        <w:t>də</w:t>
+      </w:r>
+      <w:proofErr w:type="spellEnd"/>
+      <w:r>
+        <w:rPr>
+          <w:sz w:val="32"/>
+          <w:szCs w:val="32"/>
+        </w:rPr>
+        <w:t xml:space="preserve"> biz </w:t>
+      </w:r>
+      <w:r>
+        <w:rPr>
+          <w:b/>
+          <w:sz w:val="32"/>
+          <w:szCs w:val="32"/>
+        </w:rPr>
+        <w:t xml:space="preserve">TRUNC </w:t>
+      </w:r>
+      <w:proofErr w:type="spellStart"/>
+      <w:r>
+        <w:rPr>
+          <w:sz w:val="32"/>
+          <w:szCs w:val="32"/>
+        </w:rPr>
+        <w:t>funksiyasına</w:t>
+      </w:r>
+      <w:proofErr w:type="spellEnd"/>
+      <w:r>
+        <w:rPr>
+          <w:sz w:val="32"/>
+          <w:szCs w:val="32"/>
+        </w:rPr>
+        <w:t xml:space="preserve"> 2-ci </w:t>
+      </w:r>
+      <w:proofErr w:type="spellStart"/>
+      <w:r>
+        <w:rPr>
+          <w:sz w:val="32"/>
+          <w:szCs w:val="32"/>
+        </w:rPr>
+        <w:t>argumenti</w:t>
+      </w:r>
+      <w:proofErr w:type="spellEnd"/>
+      <w:r>
+        <w:rPr>
+          <w:sz w:val="32"/>
+          <w:szCs w:val="32"/>
+        </w:rPr>
+        <w:t xml:space="preserve"> </w:t>
+      </w:r>
+      <w:proofErr w:type="spellStart"/>
+      <w:r>
+        <w:rPr>
+          <w:sz w:val="32"/>
+          <w:szCs w:val="32"/>
+        </w:rPr>
+        <w:t>ötürərək</w:t>
+      </w:r>
+      <w:proofErr w:type="spellEnd"/>
+      <w:r>
+        <w:rPr>
+          <w:sz w:val="32"/>
+          <w:szCs w:val="32"/>
+        </w:rPr>
+        <w:t xml:space="preserve"> </w:t>
+      </w:r>
+      <w:proofErr w:type="spellStart"/>
+      <w:r>
+        <w:rPr>
+          <w:sz w:val="32"/>
+          <w:szCs w:val="32"/>
+        </w:rPr>
+        <w:t>ona</w:t>
+      </w:r>
+      <w:proofErr w:type="spellEnd"/>
+      <w:r>
+        <w:rPr>
+          <w:sz w:val="32"/>
+          <w:szCs w:val="32"/>
+        </w:rPr>
+        <w:t xml:space="preserve"> </w:t>
+      </w:r>
+      <w:proofErr w:type="spellStart"/>
+      <w:r>
+        <w:rPr>
+          <w:sz w:val="32"/>
+          <w:szCs w:val="32"/>
+        </w:rPr>
+        <w:t>demiş</w:t>
+      </w:r>
+      <w:proofErr w:type="spellEnd"/>
+      <w:r>
+        <w:rPr>
+          <w:sz w:val="32"/>
+          <w:szCs w:val="32"/>
+        </w:rPr>
+        <w:t xml:space="preserve"> </w:t>
+      </w:r>
+      <w:proofErr w:type="spellStart"/>
+      <w:r>
+        <w:rPr>
+          <w:sz w:val="32"/>
+          <w:szCs w:val="32"/>
+        </w:rPr>
+        <w:t>olduq</w:t>
+      </w:r>
+      <w:proofErr w:type="spellEnd"/>
+      <w:r>
+        <w:rPr>
+          <w:sz w:val="32"/>
+          <w:szCs w:val="32"/>
+        </w:rPr>
+        <w:t xml:space="preserve"> </w:t>
+      </w:r>
+      <w:proofErr w:type="spellStart"/>
+      <w:r>
+        <w:rPr>
+          <w:sz w:val="32"/>
+          <w:szCs w:val="32"/>
+        </w:rPr>
+        <w:t>ki</w:t>
+      </w:r>
+      <w:proofErr w:type="spellEnd"/>
+      <w:r>
+        <w:rPr>
+          <w:sz w:val="32"/>
+          <w:szCs w:val="32"/>
+        </w:rPr>
+        <w:t xml:space="preserve">, </w:t>
+      </w:r>
+      <w:proofErr w:type="spellStart"/>
+      <w:r>
+        <w:rPr>
+          <w:sz w:val="32"/>
+          <w:szCs w:val="32"/>
+        </w:rPr>
+        <w:t>verilmiş</w:t>
+      </w:r>
+      <w:proofErr w:type="spellEnd"/>
+      <w:r>
+        <w:rPr>
+          <w:sz w:val="32"/>
+          <w:szCs w:val="32"/>
+        </w:rPr>
+        <w:t xml:space="preserve"> </w:t>
+      </w:r>
+      <w:proofErr w:type="spellStart"/>
+      <w:r>
+        <w:rPr>
+          <w:sz w:val="32"/>
+          <w:szCs w:val="32"/>
+        </w:rPr>
+        <w:t>ədədin</w:t>
+      </w:r>
+      <w:proofErr w:type="spellEnd"/>
+      <w:r>
+        <w:rPr>
+          <w:sz w:val="32"/>
+          <w:szCs w:val="32"/>
+        </w:rPr>
+        <w:t xml:space="preserve"> </w:t>
+      </w:r>
+      <w:proofErr w:type="spellStart"/>
+      <w:r>
+        <w:rPr>
+          <w:sz w:val="32"/>
+          <w:szCs w:val="32"/>
+        </w:rPr>
+        <w:t>kəsr</w:t>
+      </w:r>
+      <w:proofErr w:type="spellEnd"/>
+      <w:r>
+        <w:rPr>
+          <w:sz w:val="32"/>
+          <w:szCs w:val="32"/>
+        </w:rPr>
+        <w:t xml:space="preserve"> </w:t>
+      </w:r>
+      <w:proofErr w:type="spellStart"/>
+      <w:r>
+        <w:rPr>
+          <w:sz w:val="32"/>
+          <w:szCs w:val="32"/>
+        </w:rPr>
+        <w:t>hissəsindən</w:t>
+      </w:r>
+      <w:proofErr w:type="spellEnd"/>
+      <w:r>
+        <w:rPr>
+          <w:sz w:val="32"/>
+          <w:szCs w:val="32"/>
+        </w:rPr>
+        <w:t xml:space="preserve"> 2 </w:t>
+      </w:r>
+      <w:proofErr w:type="spellStart"/>
+      <w:r>
+        <w:rPr>
+          <w:sz w:val="32"/>
+          <w:szCs w:val="32"/>
+        </w:rPr>
+        <w:t>ədədini</w:t>
+      </w:r>
+      <w:proofErr w:type="spellEnd"/>
+      <w:r>
+        <w:rPr>
+          <w:sz w:val="32"/>
+          <w:szCs w:val="32"/>
+        </w:rPr>
+        <w:t xml:space="preserve"> </w:t>
+      </w:r>
+      <w:proofErr w:type="spellStart"/>
+      <w:r>
+        <w:rPr>
+          <w:sz w:val="32"/>
+          <w:szCs w:val="32"/>
+        </w:rPr>
+        <w:t>kəs</w:t>
+      </w:r>
+      <w:proofErr w:type="spellEnd"/>
+      <w:r>
+        <w:rPr>
+          <w:sz w:val="32"/>
+          <w:szCs w:val="32"/>
+        </w:rPr>
+        <w:t xml:space="preserve"> </w:t>
+      </w:r>
+      <w:proofErr w:type="spellStart"/>
+      <w:r>
+        <w:rPr>
+          <w:sz w:val="32"/>
+          <w:szCs w:val="32"/>
+        </w:rPr>
+        <w:t>bizə</w:t>
+      </w:r>
+      <w:proofErr w:type="spellEnd"/>
+      <w:r>
+        <w:rPr>
+          <w:sz w:val="32"/>
+          <w:szCs w:val="32"/>
+        </w:rPr>
+        <w:t xml:space="preserve"> </w:t>
+      </w:r>
+      <w:proofErr w:type="spellStart"/>
+      <w:r>
+        <w:rPr>
+          <w:sz w:val="32"/>
+          <w:szCs w:val="32"/>
+        </w:rPr>
+        <w:t>ver</w:t>
+      </w:r>
+      <w:proofErr w:type="spellEnd"/>
+      <w:r>
+        <w:rPr>
+          <w:sz w:val="32"/>
+          <w:szCs w:val="32"/>
+        </w:rPr>
+        <w:t xml:space="preserve">, </w:t>
+      </w:r>
+      <w:proofErr w:type="spellStart"/>
+      <w:r>
+        <w:rPr>
+          <w:sz w:val="32"/>
+          <w:szCs w:val="32"/>
+        </w:rPr>
+        <w:t>yəni</w:t>
+      </w:r>
+      <w:proofErr w:type="spellEnd"/>
+      <w:r>
+        <w:rPr>
+          <w:sz w:val="32"/>
+          <w:szCs w:val="32"/>
+        </w:rPr>
+        <w:t xml:space="preserve"> </w:t>
+      </w:r>
+      <w:proofErr w:type="gramStart"/>
+      <w:r>
+        <w:rPr>
+          <w:b/>
+          <w:sz w:val="32"/>
+          <w:szCs w:val="32"/>
+        </w:rPr>
+        <w:t xml:space="preserve">107.87 </w:t>
+      </w:r>
+      <w:r>
+        <w:rPr>
+          <w:sz w:val="32"/>
+          <w:szCs w:val="32"/>
+        </w:rPr>
+        <w:t>.</w:t>
+      </w:r>
+      <w:proofErr w:type="gramEnd"/>
+    </w:p>
+    <w:p>
+      <w:pPr>
+        <w:rPr>
+          <w:sz w:val="32"/>
+          <w:szCs w:val="32"/>
+        </w:rPr>
+      </w:pPr>
+      <w:bookmarkStart w:id="0" w:name="_GoBack"/>
+      <w:bookmarkEnd w:id="0"/>
+    </w:p>
+    <w:p>
+      <w:pPr>
+        <w:jc w:val="center"/>
+        <w:rPr>
+          <w:b/>
+          <w:sz w:val="32"/>
+          <w:szCs w:val="32"/>
+        </w:rPr>
+      </w:pPr>
       <w:r>
         <w:rPr>
           <w:b/>
@@ -414,7 +1845,7 @@
                     <pic:cNvPicPr/>
                   </pic:nvPicPr>
                   <pic:blipFill>
-                    <a:blip r:embed="rId6" cstate="print">
+                    <a:blip r:embed="rId9" cstate="print">
                       <a:extLst>
                         <a:ext uri="{28A0092B-C50C-407E-A947-70E740481C1C}">
                           <a14:useLocalDpi xmlns:a14="http://schemas.microsoft.com/office/drawing/2010/main" val="0"/>
@@ -717,7 +2148,7 @@
                     <pic:cNvPicPr/>
                   </pic:nvPicPr>
                   <pic:blipFill>
-                    <a:blip r:embed="rId7" cstate="print">
+                    <a:blip r:embed="rId10" cstate="print">
                       <a:extLst>
                         <a:ext uri="{28A0092B-C50C-407E-A947-70E740481C1C}">
                           <a14:useLocalDpi xmlns:a14="http://schemas.microsoft.com/office/drawing/2010/main" val="0"/>
@@ -886,7 +2317,6 @@
           <w:sz w:val="32"/>
           <w:szCs w:val="32"/>
         </w:rPr>
-        <w:lastRenderedPageBreak/>
         <w:drawing>
           <wp:anchor distT="0" distB="0" distL="114300" distR="114300" simplePos="0" relativeHeight="251660288" behindDoc="0" locked="0" layoutInCell="1" allowOverlap="1" wp14:anchorId="69F6180B" wp14:editId="21054E9E">
             <wp:simplePos x="0" y="0"/>
@@ -911,7 +2341,7 @@
                     <pic:cNvPicPr/>
                   </pic:nvPicPr>
                   <pic:blipFill>
-                    <a:blip r:embed="rId8" cstate="print">
+                    <a:blip r:embed="rId11" cstate="print">
                       <a:extLst>
                         <a:ext uri="{28A0092B-C50C-407E-A947-70E740481C1C}">
                           <a14:useLocalDpi xmlns:a14="http://schemas.microsoft.com/office/drawing/2010/main" val="0"/>
@@ -977,7 +2407,16 @@
           <w:szCs w:val="32"/>
           <w:lang w:val="az-Latn-AZ"/>
         </w:rPr>
-        <w:t xml:space="preserve">funksiyası ilk olaraq tarix formatlı dəyər qəbul edir və ikinci arğument olaraq isə bir rəqəm qəbul edir, hansıki bu rəqəm neçə ay əlavə edəcəyimiz mənasına gəlir, gördüyümüz kimi </w:t>
+        <w:t xml:space="preserve">funksiyası ilk olaraq tarix formatlı dəyər qəbul edir və ikinci arğument olaraq isə bir rəqəm qəbul edir, </w:t>
+      </w:r>
+      <w:r>
+        <w:rPr>
+          <w:sz w:val="32"/>
+          <w:szCs w:val="32"/>
+          <w:lang w:val="az-Latn-AZ"/>
+        </w:rPr>
+        <w:lastRenderedPageBreak/>
+        <w:t xml:space="preserve">hansıki bu rəqəm neçə ay əlavə edəcəyimiz mənasına gəlir, gördüyümüz kimi </w:t>
       </w:r>
       <w:r>
         <w:rPr>
@@ -1074,7 +2513,7 @@
                     <pic:cNvPicPr/>
                   </pic:nvPicPr>
                   <pic:blipFill>
-                    <a:blip r:embed="rId9" cstate="print">
+                    <a:blip r:embed="rId12" cstate="print">
                       <a:extLst>
                         <a:ext uri="{28A0092B-C50C-407E-A947-70E740481C1C}">
                           <a14:useLocalDpi xmlns:a14="http://schemas.microsoft.com/office/drawing/2010/main" val="0"/>
@@ -1470,23 +2909,7 @@
           <w:sz w:val="32"/>
           <w:szCs w:val="32"/>
         </w:rPr>
-        <w:t xml:space="preserve"> </w:t>
-      </w:r>
-      <w:proofErr w:type="spellStart"/>
-      <w:r>
-        <w:rPr>
-          <w:sz w:val="32"/>
-          <w:szCs w:val="32"/>
-        </w:rPr>
-        <w:t>var</w:t>
-      </w:r>
-      <w:proofErr w:type="spellEnd"/>
-      <w:r>
-        <w:rPr>
-          <w:sz w:val="32"/>
-          <w:szCs w:val="32"/>
-        </w:rPr>
-        <w:t xml:space="preserve"> </w:t>
+        <w:t xml:space="preserve"> var </w:t>
       </w:r>
       <w:proofErr w:type="spellStart"/>
       <w:r>
@@ -1663,7 +3086,7 @@
                     <pic:cNvPicPr/>
                   </pic:nvPicPr>
                   <pic:blipFill>
-                    <a:blip r:embed="rId10" cstate="print">
+                    <a:blip r:embed="rId13" cstate="print">
                       <a:extLst>
                         <a:ext uri="{28A0092B-C50C-407E-A947-70E740481C1C}">
                           <a14:useLocalDpi xmlns:a14="http://schemas.microsoft.com/office/drawing/2010/main" val="0"/>
@@ -1705,7 +3128,6 @@
           <w:szCs w:val="32"/>
           <w:lang w:val="az-Latn-AZ"/>
         </w:rPr>
-        <w:lastRenderedPageBreak/>
         <w:t xml:space="preserve">gördüyümüz kimi, burada </w:t>
       </w:r>
       <w:r>
@@ -1840,6 +3262,7 @@
           <w:szCs w:val="32"/>
           <w:lang w:val="az-Latn-AZ"/>
         </w:rPr>
+        <w:lastRenderedPageBreak/>
         <w:t>TRUNC()</w:t>
       </w:r>
     </w:p>
@@ -1881,7 +3304,7 @@
                     <pic:cNvPicPr/>
                   </pic:nvPicPr>
                   <pic:blipFill>
-                    <a:blip r:embed="rId11" cstate="print">
+                    <a:blip r:embed="rId14" cstate="print">
                       <a:extLst>
                         <a:ext uri="{28A0092B-C50C-407E-A947-70E740481C1C}">
                           <a14:useLocalDpi xmlns:a14="http://schemas.microsoft.com/office/drawing/2010/main" val="0"/>
@@ -2078,8 +3501,6 @@
         </w:rPr>
         <w:t>də olduğu kimi formaya saldı.</w:t>
       </w:r>
-      <w:bookmarkStart w:id="0" w:name="_GoBack"/>
-      <w:bookmarkEnd w:id="0"/>
     </w:p>
     <w:sectPr>
       <w:pgSz w:w="12240" w:h="15840"/>
@@ -2092,8 +3513,94 @@
 </file>
 
 <file path=word/numbering.xml><?xml version="1.0" encoding="utf-8"?>
-<w:numbering xmlns:wpc="http://schemas.microsoft.com/office/word/2010/wordprocessingCanvas" xmlns:cx="http://schemas.microsoft.com/office/drawing/2014/chartex" xmlns:mc="http://schemas.openxmlformats.org/markup-compatibility/2006" xmlns:o="urn:schemas-microsoft-com:office:office" xmlns:r="http://schemas.openxmlformats.org/officeDocument/2006/relationships" xmlns:m="http://schemas.openxmlformats.org/officeDocument/2006/math" xmlns:v="urn:schemas-microsoft-com:vml" xmlns:wp14="http://schemas.microsoft.com/office/word/2010/wordprocessingDrawing" xmlns:wp="http://schemas.openxmlformats.org/drawingml/2006/wordprocessingDrawing" xmlns:w10="urn:schemas-microsoft-com:office:word" xmlns:w="http://schemas.openxmlformats.org/wordprocessingml/2006/main" xmlns:w14="http://schemas.microsoft.com/office/word/2010/wordml" xmlns:w15="http://schemas.microsoft.com/office/word/2012/wordml" xmlns:w16se="http://schemas.microsoft.com/office/word/2015/wordml/symex" xmlns:wpg="http://schemas.microsoft.com/office/word/2010/wordprocessingGroup" xmlns:wpi="http://schemas.microsoft.com/office/word/2010/wordprocessingInk" xmlns:wne="http://schemas.microsoft.com/office/word/2006/wordml" xmlns:wps="http://schemas.microsoft.com/office/word/2010/wordprocessingShape" mc:Ignorable="w14 w15 w16se wp14">
+<w:numbering xmlns:wpc="http://schemas.microsoft.com/office/word/2010/wordprocessingCanvas" xmlns:cx="http://schemas.microsoft.com/office/drawing/2014/chartex" xmlns:cx1="http://schemas.microsoft.com/office/drawing/2015/9/8/chartex" xmlns:cx2="http://schemas.microsoft.com/office/drawing/2015/10/21/chartex" xmlns:cx3="http://schemas.microsoft.com/office/drawing/2016/5/9/chartex" xmlns:cx4="http://schemas.microsoft.com/office/drawing/2016/5/10/chartex" xmlns:cx5="http://schemas.microsoft.com/office/drawing/2016/5/11/chartex" xmlns:cx6="http://schemas.microsoft.com/office/drawing/2016/5/12/chartex" xmlns:cx7="http://schemas.microsoft.com/office/drawing/2016/5/13/chartex" xmlns:cx8="http://schemas.microsoft.com/office/drawing/2016/5/14/chartex" xmlns:mc="http://schemas.openxmlformats.org/markup-compatibility/2006" xmlns:aink="http://schemas.microsoft.com/office/drawing/2016/ink" xmlns:am3d="http://schemas.microsoft.com/office/drawing/2017/model3d" xmlns:o="urn:schemas-microsoft-com:office:office" xmlns:r="http://schemas.openxmlformats.org/officeDocument/2006/relationships" xmlns:m="http://schemas.openxmlformats.org/officeDocument/2006/math" xmlns:v="urn:schemas-microsoft-com:vml" xmlns:wp14="http://schemas.microsoft.com/office/word/2010/wordprocessingDrawing" xmlns:wp="http://schemas.openxmlformats.org/drawingml/2006/wordprocessingDrawing" xmlns:w10="urn:schemas-microsoft-com:office:word" xmlns:w="http://schemas.openxmlformats.org/wordprocessingml/2006/main" xmlns:w14="http://schemas.microsoft.com/office/word/2010/wordml" xmlns:w15="http://schemas.microsoft.com/office/word/2012/wordml" xmlns:w16cid="http://schemas.microsoft.com/office/word/2016/wordml/cid" xmlns:w16se="http://schemas.microsoft.com/office/word/2015/wordml/symex" xmlns:wpg="http://schemas.microsoft.com/office/word/2010/wordprocessingGroup" xmlns:wpi="http://schemas.microsoft.com/office/word/2010/wordprocessingInk" xmlns:wne="http://schemas.microsoft.com/office/word/2006/wordml" xmlns:wps="http://schemas.microsoft.com/office/word/2010/wordprocessingShape" mc:Ignorable="w14 w15 w16se w16cid wp14">
   <w:abstractNum w:abstractNumId="0" w15:restartNumberingAfterBreak="0">
+    <w:nsid w:val="014735B2"/>
+    <w:multiLevelType w:val="hybridMultilevel"/>
+    <w:tmpl w:val="797C03C0"/>
+    <w:lvl w:ilvl="0" w:tplc="0409000F">
+      <w:start w:val="1"/>
+      <w:numFmt w:val="decimal"/>
+      <w:lvlText w:val="%1."/>
+      <w:lvlJc w:val="left"/>
+      <w:pPr>
+        <w:ind w:left="720" w:hanging="360"/>
+      </w:pPr>
+    </w:lvl>
+    <w:lvl w:ilvl="1" w:tplc="04090019" w:tentative="1">
+      <w:start w:val="1"/>
+      <w:numFmt w:val="lowerLetter"/>
+      <w:lvlText w:val="%2."/>
+      <w:lvlJc w:val="left"/>
+      <w:pPr>
+        <w:ind w:left="1440" w:hanging="360"/>
+      </w:pPr>
+    </w:lvl>
+    <w:lvl w:ilvl="2" w:tplc="0409001B" w:tentative="1">
+      <w:start w:val="1"/>
+      <w:numFmt w:val="lowerRoman"/>
+      <w:lvlText w:val="%3."/>
+      <w:lvlJc w:val="right"/>
+      <w:pPr>
+        <w:ind w:left="2160" w:hanging="180"/>
+      </w:pPr>
+    </w:lvl>
+    <w:lvl w:ilvl="3" w:tplc="0409000F" w:tentative="1">
+      <w:start w:val="1"/>
+      <w:numFmt w:val="decimal"/>
+      <w:lvlText w:val="%4."/>
+      <w:lvlJc w:val="left"/>
+      <w:pPr>
+        <w:ind w:left="2880" w:hanging="360"/>
+      </w:pPr>
+    </w:lvl>
+    <w:lvl w:ilvl="4" w:tplc="04090019" w:tentative="1">
+      <w:start w:val="1"/>
+      <w:numFmt w:val="lowerLetter"/>
+      <w:lvlText w:val="%5."/>
+      <w:lvlJc w:val="left"/>
+      <w:pPr>
+        <w:ind w:left="3600" w:hanging="360"/>
+      </w:pPr>
+    </w:lvl>
+    <w:lvl w:ilvl="5" w:tplc="0409001B" w:tentative="1">
+      <w:start w:val="1"/>
+      <w:numFmt w:val="lowerRoman"/>
+      <w:lvlText w:val="%6."/>
+      <w:lvlJc w:val="right"/>
+      <w:pPr>
+        <w:ind w:left="4320" w:hanging="180"/>
+      </w:pPr>
+    </w:lvl>
+    <w:lvl w:ilvl="6" w:tplc="0409000F" w:tentative="1">
+      <w:start w:val="1"/>
+      <w:numFmt w:val="decimal"/>
+      <w:lvlText w:val="%7."/>
+      <w:lvlJc w:val="left"/>
+      <w:pPr>
+        <w:ind w:left="5040" w:hanging="360"/>
+      </w:pPr>
+    </w:lvl>
+    <w:lvl w:ilvl="7" w:tplc="04090019" w:tentative="1">
+      <w:start w:val="1"/>
+      <w:numFmt w:val="lowerLetter"/>
+      <w:lvlText w:val="%8."/>
+      <w:lvlJc w:val="left"/>
+      <w:pPr>
+        <w:ind w:left="5760" w:hanging="360"/>
+      </w:pPr>
+    </w:lvl>
+    <w:lvl w:ilvl="8" w:tplc="0409001B" w:tentative="1">
+      <w:start w:val="1"/>
+      <w:numFmt w:val="lowerRoman"/>
+      <w:lvlText w:val="%9."/>
+      <w:lvlJc w:val="right"/>
+      <w:pPr>
+        <w:ind w:left="6480" w:hanging="180"/>
+      </w:pPr>
+    </w:lvl>
+  </w:abstractNum>
+  <w:abstractNum w:abstractNumId="1" w15:restartNumberingAfterBreak="0">
     <w:nsid w:val="03853633"/>
     <w:multiLevelType w:val="hybridMultilevel"/>
     <w:tmpl w:val="C854DF9C"/>
@@ -2179,7 +3686,7 @@
       </w:pPr>
     </w:lvl>
   </w:abstractNum>
-  <w:abstractNum w:abstractNumId="1" w15:restartNumberingAfterBreak="0">
+  <w:abstractNum w:abstractNumId="2" w15:restartNumberingAfterBreak="0">
     <w:nsid w:val="063C5CBA"/>
     <w:multiLevelType w:val="hybridMultilevel"/>
     <w:tmpl w:val="E5E8723C"/>
@@ -2265,7 +3772,7 @@
       </w:pPr>
     </w:lvl>
   </w:abstractNum>
-  <w:abstractNum w:abstractNumId="2" w15:restartNumberingAfterBreak="0">
+  <w:abstractNum w:abstractNumId="3" w15:restartNumberingAfterBreak="0">
     <w:nsid w:val="09996E84"/>
     <w:multiLevelType w:val="hybridMultilevel"/>
     <w:tmpl w:val="2B40C48C"/>
@@ -2351,7 +3858,7 @@
       </w:pPr>
     </w:lvl>
   </w:abstractNum>
-  <w:abstractNum w:abstractNumId="3" w15:restartNumberingAfterBreak="0">
+  <w:abstractNum w:abstractNumId="4" w15:restartNumberingAfterBreak="0">
     <w:nsid w:val="0F3C3641"/>
     <w:multiLevelType w:val="hybridMultilevel"/>
     <w:tmpl w:val="22FEE668"/>
@@ -2437,10 +3944,10 @@
       </w:pPr>
     </w:lvl>
   </w:abstractNum>
-  <w:abstractNum w:abstractNumId="4" w15:restartNumberingAfterBreak="0">
+  <w:abstractNum w:abstractNumId="5" w15:restartNumberingAfterBreak="0">
     <w:nsid w:val="333C3F30"/>
     <w:multiLevelType w:val="hybridMultilevel"/>
-    <w:tmpl w:val="A3B6E8D4"/>
+    <w:tmpl w:val="5A5878E4"/>
     <w:lvl w:ilvl="0" w:tplc="0409000F">
       <w:start w:val="1"/>
       <w:numFmt w:val="decimal"/>
@@ -2523,7 +4030,7 @@
       </w:pPr>
     </w:lvl>
   </w:abstractNum>
-  <w:abstractNum w:abstractNumId="5" w15:restartNumberingAfterBreak="0">
+  <w:abstractNum w:abstractNumId="6" w15:restartNumberingAfterBreak="0">
     <w:nsid w:val="3849747F"/>
     <w:multiLevelType w:val="hybridMultilevel"/>
     <w:tmpl w:val="6664800C"/>
@@ -2609,7 +4116,7 @@
       </w:pPr>
     </w:lvl>
   </w:abstractNum>
-  <w:abstractNum w:abstractNumId="6" w15:restartNumberingAfterBreak="0">
+  <w:abstractNum w:abstractNumId="7" w15:restartNumberingAfterBreak="0">
     <w:nsid w:val="3A9F29D6"/>
     <w:multiLevelType w:val="hybridMultilevel"/>
     <w:tmpl w:val="6B4816AA"/>
@@ -2695,7 +4202,7 @@
       </w:pPr>
     </w:lvl>
   </w:abstractNum>
-  <w:abstractNum w:abstractNumId="7" w15:restartNumberingAfterBreak="0">
+  <w:abstractNum w:abstractNumId="8" w15:restartNumberingAfterBreak="0">
     <w:nsid w:val="56F37286"/>
     <w:multiLevelType w:val="hybridMultilevel"/>
     <w:tmpl w:val="971A3B48"/>
@@ -2808,7 +4315,7 @@
       </w:rPr>
     </w:lvl>
   </w:abstractNum>
-  <w:abstractNum w:abstractNumId="8" w15:restartNumberingAfterBreak="0">
+  <w:abstractNum w:abstractNumId="9" w15:restartNumberingAfterBreak="0">
     <w:nsid w:val="70BD440F"/>
     <w:multiLevelType w:val="hybridMultilevel"/>
     <w:tmpl w:val="59BE360A"/>
@@ -2922,37 +4429,40 @@
     </w:lvl>
   </w:abstractNum>
   <w:num w:numId="1">
+    <w:abstractNumId w:val="7"/>
+  </w:num>
+  <w:num w:numId="2">
+    <w:abstractNumId w:val="5"/>
+  </w:num>
+  <w:num w:numId="3">
+    <w:abstractNumId w:val="2"/>
+  </w:num>
+  <w:num w:numId="4">
     <w:abstractNumId w:val="6"/>
   </w:num>
-  <w:num w:numId="2">
+  <w:num w:numId="5">
+    <w:abstractNumId w:val="3"/>
+  </w:num>
+  <w:num w:numId="6">
+    <w:abstractNumId w:val="9"/>
+  </w:num>
+  <w:num w:numId="7">
     <w:abstractNumId w:val="4"/>
   </w:num>
-  <w:num w:numId="3">
+  <w:num w:numId="8">
     <w:abstractNumId w:val="1"/>
   </w:num>
-  <w:num w:numId="4">
-    <w:abstractNumId w:val="5"/>
-  </w:num>
-  <w:num w:numId="5">
-    <w:abstractNumId w:val="2"/>
-  </w:num>
-  <w:num w:numId="6">
+  <w:num w:numId="9">
     <w:abstractNumId w:val="8"/>
   </w:num>
-  <w:num w:numId="7">
-    <w:abstractNumId w:val="3"/>
-  </w:num>
-  <w:num w:numId="8">
+  <w:num w:numId="10">
     <w:abstractNumId w:val="0"/>
-  </w:num>
-  <w:num w:numId="9">
-    <w:abstractNumId w:val="7"/>
   </w:num>
 </w:numbering>
 </file>
 
 <file path=word/styles.xml><?xml version="1.0" encoding="utf-8"?>
-<w:styles xmlns:mc="http://schemas.openxmlformats.org/markup-compatibility/2006" xmlns:r="http://schemas.openxmlformats.org/officeDocument/2006/relationships" xmlns:w="http://schemas.openxmlformats.org/wordprocessingml/2006/main" xmlns:w14="http://schemas.microsoft.com/office/word/2010/wordml" xmlns:w15="http://schemas.microsoft.com/office/word/2012/wordml" xmlns:w16se="http://schemas.microsoft.com/office/word/2015/wordml/symex" mc:Ignorable="w14 w15 w16se">
+<w:styles xmlns:mc="http://schemas.openxmlformats.org/markup-compatibility/2006" xmlns:r="http://schemas.openxmlformats.org/officeDocument/2006/relationships" xmlns:w="http://schemas.openxmlformats.org/wordprocessingml/2006/main" xmlns:w14="http://schemas.microsoft.com/office/word/2010/wordml" xmlns:w15="http://schemas.microsoft.com/office/word/2012/wordml" xmlns:w16cid="http://schemas.microsoft.com/office/word/2016/wordml/cid" xmlns:w16se="http://schemas.microsoft.com/office/word/2015/wordml/symex" mc:Ignorable="w14 w15 w16se w16cid">
   <w:docDefaults>
     <w:rPrDefault>
       <w:rPr>
@@ -2968,7 +4478,7 @@
       </w:pPr>
     </w:pPrDefault>
   </w:docDefaults>
-  <w:latentStyles w:defLockedState="0" w:defUIPriority="99" w:defSemiHidden="0" w:defUnhideWhenUsed="0" w:defQFormat="0" w:count="371">
+  <w:latentStyles w:defLockedState="0" w:defUIPriority="99" w:defSemiHidden="0" w:defUnhideWhenUsed="0" w:defQFormat="0" w:count="375">
     <w:lsdException w:name="Normal" w:uiPriority="0" w:qFormat="1"/>
     <w:lsdException w:name="heading 1" w:uiPriority="9" w:qFormat="1"/>
     <w:lsdException w:name="heading 2" w:semiHidden="1" w:uiPriority="9" w:unhideWhenUsed="1" w:qFormat="1"/>
@@ -3074,7 +4584,6 @@
     <w:lsdException w:name="HTML Sample" w:semiHidden="1" w:unhideWhenUsed="1"/>
     <w:lsdException w:name="HTML Typewriter" w:semiHidden="1" w:unhideWhenUsed="1"/>
     <w:lsdException w:name="HTML Variable" w:semiHidden="1" w:unhideWhenUsed="1"/>
-    <w:lsdException w:name="Normal Table" w:semiHidden="1" w:unhideWhenUsed="1"/>
     <w:lsdException w:name="annotation subject" w:semiHidden="1" w:unhideWhenUsed="1"/>
     <w:lsdException w:name="No List" w:semiHidden="1" w:unhideWhenUsed="1"/>
     <w:lsdException w:name="Outline List 1" w:semiHidden="1" w:unhideWhenUsed="1"/>
@@ -3118,10 +4627,8 @@
     <w:lsdException w:name="Table Elegant" w:semiHidden="1" w:unhideWhenUsed="1"/>
     <w:lsdException w:name="Table Professional" w:semiHidden="1" w:unhideWhenUsed="1"/>
     <w:lsdException w:name="Table Subtle 1" w:semiHidden="1" w:unhideWhenUsed="1"/>
-    <w:lsdException w:name="Table Subtle 2" w:semiHidden="1" w:unhideWhenUsed="1"/>
     <w:lsdException w:name="Table Web 1" w:semiHidden="1" w:unhideWhenUsed="1"/>
     <w:lsdException w:name="Table Web 2" w:semiHidden="1" w:unhideWhenUsed="1"/>
-    <w:lsdException w:name="Table Web 3" w:semiHidden="1" w:unhideWhenUsed="1"/>
     <w:lsdException w:name="Balloon Text" w:semiHidden="1" w:unhideWhenUsed="1"/>
     <w:lsdException w:name="Table Grid" w:uiPriority="39"/>
     <w:lsdException w:name="Table Theme" w:semiHidden="1" w:unhideWhenUsed="1"/>
@@ -3340,6 +4847,10 @@
     <w:lsdException w:name="List Table 5 Dark Accent 6" w:uiPriority="50"/>
     <w:lsdException w:name="List Table 6 Colorful Accent 6" w:uiPriority="51"/>
     <w:lsdException w:name="List Table 7 Colorful Accent 6" w:uiPriority="52"/>
+    <w:lsdException w:name="Mention" w:semiHidden="1" w:unhideWhenUsed="1"/>
+    <w:lsdException w:name="Smart Hyperlink" w:semiHidden="1" w:unhideWhenUsed="1"/>
+    <w:lsdException w:name="Hashtag" w:semiHidden="1" w:unhideWhenUsed="1"/>
+    <w:lsdException w:name="Unresolved Mention" w:semiHidden="1" w:unhideWhenUsed="1"/>
   </w:latentStyles>
   <w:style w:type="paragraph" w:default="1" w:styleId="Normal">
     <w:name w:val="Normal"/>
@@ -3348,6 +4859,7 @@
   <w:style w:type="character" w:default="1" w:styleId="DefaultParagraphFont">
     <w:name w:val="Default Paragraph Font"/>
     <w:uiPriority w:val="1"/>
+    <w:semiHidden/>
     <w:unhideWhenUsed/>
   </w:style>
   <w:style w:type="table" w:default="1" w:styleId="TableNormal">
@@ -3644,4 +5156,16 @@
     </a:ext>
   </a:extLst>
 </a:theme>
+</file>
+
+<file path=customXml/item1.xml><?xml version="1.0" encoding="utf-8"?>
+<b:Sources xmlns:b="http://schemas.openxmlformats.org/officeDocument/2006/bibliography" xmlns="http://schemas.openxmlformats.org/officeDocument/2006/bibliography" SelectedStyle="\APASixthEditionOfficeOnline.xsl" StyleName="APA" Version="6"/>
+</file>
+
+<file path=customXml/itemProps1.xml><?xml version="1.0" encoding="utf-8"?>
+<ds:datastoreItem xmlns:ds="http://schemas.openxmlformats.org/officeDocument/2006/customXml" ds:itemID="{B0915E85-06AD-45E4-83A6-1EF8A11804B1}">
+  <ds:schemaRefs>
+    <ds:schemaRef ds:uri="http://schemas.openxmlformats.org/officeDocument/2006/bibliography"/>
+  </ds:schemaRefs>
+</ds:datastoreItem>
 </file>
</xml_diff>

<commit_message>
modified some wrong sentences in Lecture-3 of Section-3
</commit_message>
<xml_diff>
--- a/Section-3/Lecture-3.docx
+++ b/Section-3/Lecture-3.docx
@@ -1,6 +1,6 @@
 
 <file path=word/document.xml><?xml version="1.0" encoding="utf-8"?>
-<w:document xmlns:wpc="http://schemas.microsoft.com/office/word/2010/wordprocessingCanvas" xmlns:cx="http://schemas.microsoft.com/office/drawing/2014/chartex" xmlns:cx1="http://schemas.microsoft.com/office/drawing/2015/9/8/chartex" xmlns:cx2="http://schemas.microsoft.com/office/drawing/2015/10/21/chartex" xmlns:cx3="http://schemas.microsoft.com/office/drawing/2016/5/9/chartex" xmlns:cx4="http://schemas.microsoft.com/office/drawing/2016/5/10/chartex" xmlns:cx5="http://schemas.microsoft.com/office/drawing/2016/5/11/chartex" xmlns:cx6="http://schemas.microsoft.com/office/drawing/2016/5/12/chartex" xmlns:cx7="http://schemas.microsoft.com/office/drawing/2016/5/13/chartex" xmlns:cx8="http://schemas.microsoft.com/office/drawing/2016/5/14/chartex" xmlns:mc="http://schemas.openxmlformats.org/markup-compatibility/2006" xmlns:aink="http://schemas.microsoft.com/office/drawing/2016/ink" xmlns:am3d="http://schemas.microsoft.com/office/drawing/2017/model3d" xmlns:o="urn:schemas-microsoft-com:office:office" xmlns:r="http://schemas.openxmlformats.org/officeDocument/2006/relationships" xmlns:m="http://schemas.openxmlformats.org/officeDocument/2006/math" xmlns:v="urn:schemas-microsoft-com:vml" xmlns:wp14="http://schemas.microsoft.com/office/word/2010/wordprocessingDrawing" xmlns:wp="http://schemas.openxmlformats.org/drawingml/2006/wordprocessingDrawing" xmlns:w10="urn:schemas-microsoft-com:office:word" xmlns:w="http://schemas.openxmlformats.org/wordprocessingml/2006/main" xmlns:w14="http://schemas.microsoft.com/office/word/2010/wordml" xmlns:w15="http://schemas.microsoft.com/office/word/2012/wordml" xmlns:w16cid="http://schemas.microsoft.com/office/word/2016/wordml/cid" xmlns:w16se="http://schemas.microsoft.com/office/word/2015/wordml/symex" xmlns:wpg="http://schemas.microsoft.com/office/word/2010/wordprocessingGroup" xmlns:wpi="http://schemas.microsoft.com/office/word/2010/wordprocessingInk" xmlns:wne="http://schemas.microsoft.com/office/word/2006/wordml" xmlns:wps="http://schemas.microsoft.com/office/word/2010/wordprocessingShape" mc:Ignorable="w14 w15 w16se w16cid wp14">
+<w:document xmlns:wpc="http://schemas.microsoft.com/office/word/2010/wordprocessingCanvas" xmlns:mc="http://schemas.openxmlformats.org/markup-compatibility/2006" xmlns:o="urn:schemas-microsoft-com:office:office" xmlns:r="http://schemas.openxmlformats.org/officeDocument/2006/relationships" xmlns:m="http://schemas.openxmlformats.org/officeDocument/2006/math" xmlns:v="urn:schemas-microsoft-com:vml" xmlns:wp14="http://schemas.microsoft.com/office/word/2010/wordprocessingDrawing" xmlns:wp="http://schemas.openxmlformats.org/drawingml/2006/wordprocessingDrawing" xmlns:w10="urn:schemas-microsoft-com:office:word" xmlns:w="http://schemas.openxmlformats.org/wordprocessingml/2006/main" xmlns:w14="http://schemas.microsoft.com/office/word/2010/wordml" xmlns:w15="http://schemas.microsoft.com/office/word/2012/wordml" xmlns:wpg="http://schemas.microsoft.com/office/word/2010/wordprocessingGroup" xmlns:wpi="http://schemas.microsoft.com/office/word/2010/wordprocessingInk" xmlns:wne="http://schemas.microsoft.com/office/word/2006/wordml" xmlns:wps="http://schemas.microsoft.com/office/word/2010/wordprocessingShape" mc:Ignorable="w14 w15 wp14">
   <w:body>
     <w:p>
       <w:pPr>
@@ -1429,6 +1429,7 @@
         </w:rPr>
       </w:pPr>
       <w:proofErr w:type="spellStart"/>
+      <w:proofErr w:type="gramStart"/>
       <w:r>
         <w:rPr>
           <w:sz w:val="32"/>
@@ -1438,6 +1439,7 @@
         <w:t>gördüyümüz</w:t>
       </w:r>
       <w:proofErr w:type="spellEnd"/>
+      <w:proofErr w:type="gramEnd"/>
       <w:r>
         <w:rPr>
           <w:sz w:val="32"/>
@@ -1757,7 +1759,6 @@
         </w:rPr>
         <w:t xml:space="preserve"> </w:t>
       </w:r>
-      <w:proofErr w:type="gramStart"/>
       <w:r>
         <w:rPr>
           <w:b/>
@@ -1773,7 +1774,6 @@
         </w:rPr>
         <w:t>.</w:t>
       </w:r>
-      <w:proofErr w:type="gramEnd"/>
     </w:p>
     <w:p>
       <w:pPr>
@@ -1782,8 +1782,6 @@
           <w:szCs w:val="32"/>
         </w:rPr>
       </w:pPr>
-      <w:bookmarkStart w:id="0" w:name="_GoBack"/>
-      <w:bookmarkEnd w:id="0"/>
     </w:p>
     <w:p>
       <w:pPr>
@@ -2077,6 +2075,21 @@
           <w:sz w:val="32"/>
           <w:szCs w:val="32"/>
         </w:rPr>
+        <w:t xml:space="preserve"> </w:t>
+      </w:r>
+      <w:r>
+        <w:rPr>
+          <w:sz w:val="32"/>
+          <w:szCs w:val="32"/>
+          <w:lang w:val="az-Latn-AZ"/>
+        </w:rPr>
+        <w:t>və heçbir argument qəbul etmir</w:t>
+      </w:r>
+      <w:r>
+        <w:rPr>
+          <w:sz w:val="32"/>
+          <w:szCs w:val="32"/>
+        </w:rPr>
         <w:t>.</w:t>
       </w:r>
     </w:p>
@@ -2203,7 +2216,23 @@
           <w:szCs w:val="32"/>
           <w:lang w:val="az-Latn-AZ"/>
         </w:rPr>
-        <w:t>ə, cari tarixi fərqli formatda göstərmək üçün istifadə olunur,</w:t>
+        <w:t>ə</w:t>
+      </w:r>
+      <w:r>
+        <w:rPr>
+          <w:sz w:val="32"/>
+          <w:szCs w:val="32"/>
+          <w:lang w:val="az-Latn-AZ"/>
+        </w:rPr>
+        <w:t>, cari tarix ilə birlikdə həmçinin saat və saniyəsinə kimi dəyəri verməkdədir</w:t>
+      </w:r>
+      <w:r>
+        <w:rPr>
+          <w:sz w:val="32"/>
+          <w:szCs w:val="32"/>
+          <w:lang w:val="az-Latn-AZ"/>
+        </w:rPr>
+        <w:t>,</w:t>
       </w:r>
       <w:r>
         <w:rPr>
@@ -2313,18 +2342,35 @@
       <w:r>
         <w:rPr>
           <w:b/>
+          <w:sz w:val="32"/>
+          <w:szCs w:val="32"/>
+        </w:rPr>
+        <w:t>ADD_MONTHS</w:t>
+      </w:r>
+    </w:p>
+    <w:p>
+      <w:pPr>
+        <w:rPr>
+          <w:sz w:val="32"/>
+          <w:szCs w:val="32"/>
+          <w:lang w:val="az-Latn-AZ"/>
+        </w:rPr>
+      </w:pPr>
+      <w:r>
+        <w:rPr>
+          <w:b/>
           <w:noProof/>
           <w:sz w:val="32"/>
           <w:szCs w:val="32"/>
         </w:rPr>
         <w:drawing>
-          <wp:anchor distT="0" distB="0" distL="114300" distR="114300" simplePos="0" relativeHeight="251660288" behindDoc="0" locked="0" layoutInCell="1" allowOverlap="1" wp14:anchorId="69F6180B" wp14:editId="21054E9E">
+          <wp:anchor distT="0" distB="0" distL="114300" distR="114300" simplePos="0" relativeHeight="251660288" behindDoc="0" locked="0" layoutInCell="1" allowOverlap="1" wp14:anchorId="16857F14" wp14:editId="1A68E448">
             <wp:simplePos x="0" y="0"/>
             <wp:positionH relativeFrom="column">
-              <wp:posOffset>266700</wp:posOffset>
+              <wp:posOffset>-38100</wp:posOffset>
             </wp:positionH>
-            <wp:positionV relativeFrom="paragraph">
-              <wp:posOffset>336550</wp:posOffset>
+            <wp:positionV relativeFrom="margin">
+              <wp:align>bottom</wp:align>
             </wp:positionV>
             <wp:extent cx="5943600" cy="1099820"/>
             <wp:effectExtent l="0" t="0" r="0" b="5080"/>
@@ -2369,11 +2415,11 @@
       </w:r>
       <w:r>
         <w:rPr>
-          <w:b/>
-          <w:sz w:val="32"/>
-          <w:szCs w:val="32"/>
-        </w:rPr>
-        <w:t>ADD_MONTHS</w:t>
+          <w:sz w:val="32"/>
+          <w:szCs w:val="32"/>
+          <w:lang w:val="az-Latn-AZ"/>
+        </w:rPr>
+        <w:t>Bu funksiya o işə yarayır ki, tarix dəyərində ay dəyərinin üzərinə əlavə dəyər gələrək, ay dəyərini dəyişmiş oluruq,</w:t>
       </w:r>
     </w:p>
     <w:p>
@@ -2390,6 +2436,7 @@
           <w:szCs w:val="32"/>
           <w:lang w:val="az-Latn-AZ"/>
         </w:rPr>
+        <w:lastRenderedPageBreak/>
         <w:t xml:space="preserve">gördüyümüz kimi, </w:t>
       </w:r>
       <w:r>
@@ -2407,16 +2454,7 @@
           <w:szCs w:val="32"/>
           <w:lang w:val="az-Latn-AZ"/>
         </w:rPr>
-        <w:t xml:space="preserve">funksiyası ilk olaraq tarix formatlı dəyər qəbul edir və ikinci arğument olaraq isə bir rəqəm qəbul edir, </w:t>
-      </w:r>
-      <w:r>
-        <w:rPr>
-          <w:sz w:val="32"/>
-          <w:szCs w:val="32"/>
-          <w:lang w:val="az-Latn-AZ"/>
-        </w:rPr>
-        <w:lastRenderedPageBreak/>
-        <w:t xml:space="preserve">hansıki bu rəqəm neçə ay əlavə edəcəyimiz mənasına gəlir, gördüyümüz kimi </w:t>
+        <w:t xml:space="preserve">funksiyası ilk olaraq tarix formatlı dəyər qəbul edir və ikinci arğument olaraq isə bir rəqəm qəbul edir, hansıki bu rəqəm neçə ay əlavə edəcəyimiz mənasına gəlir, gördüyümüz kimi </w:t>
       </w:r>
       <w:r>
         <w:rPr>
@@ -2909,7 +2947,23 @@
           <w:sz w:val="32"/>
           <w:szCs w:val="32"/>
         </w:rPr>
-        <w:t xml:space="preserve"> var </w:t>
+        <w:t xml:space="preserve"> </w:t>
+      </w:r>
+      <w:proofErr w:type="spellStart"/>
+      <w:r>
+        <w:rPr>
+          <w:sz w:val="32"/>
+          <w:szCs w:val="32"/>
+        </w:rPr>
+        <w:t>var</w:t>
+      </w:r>
+      <w:proofErr w:type="spellEnd"/>
+      <w:r>
+        <w:rPr>
+          <w:sz w:val="32"/>
+          <w:szCs w:val="32"/>
+        </w:rPr>
+        <w:t xml:space="preserve"> </w:t>
       </w:r>
       <w:proofErr w:type="spellStart"/>
       <w:r>
@@ -3262,7 +3316,6 @@
           <w:szCs w:val="32"/>
           <w:lang w:val="az-Latn-AZ"/>
         </w:rPr>
-        <w:lastRenderedPageBreak/>
         <w:t>TRUNC()</w:t>
       </w:r>
     </w:p>
@@ -3281,13 +3334,13 @@
           <w:szCs w:val="32"/>
         </w:rPr>
         <w:drawing>
-          <wp:anchor distT="0" distB="0" distL="114300" distR="114300" simplePos="0" relativeHeight="251662336" behindDoc="0" locked="0" layoutInCell="1" allowOverlap="1">
+          <wp:anchor distT="0" distB="0" distL="114300" distR="114300" simplePos="0" relativeHeight="251662336" behindDoc="0" locked="0" layoutInCell="1" allowOverlap="1" wp14:anchorId="37607376" wp14:editId="0A3A4239">
             <wp:simplePos x="0" y="0"/>
             <wp:positionH relativeFrom="column">
-              <wp:posOffset>374650</wp:posOffset>
+              <wp:posOffset>64770</wp:posOffset>
             </wp:positionH>
             <wp:positionV relativeFrom="paragraph">
-              <wp:posOffset>6985</wp:posOffset>
+              <wp:posOffset>2831465</wp:posOffset>
             </wp:positionV>
             <wp:extent cx="5943600" cy="1256030"/>
             <wp:effectExtent l="0" t="0" r="0" b="1270"/>
@@ -3330,6 +3383,185 @@
           </wp:anchor>
         </w:drawing>
       </w:r>
+      <w:r>
+        <w:rPr>
+          <w:sz w:val="32"/>
+          <w:szCs w:val="32"/>
+          <w:lang w:val="az-Latn-AZ"/>
+        </w:rPr>
+        <w:t xml:space="preserve">Bir öncədə bu funksiyadan istifadə etdik və demişdik ki, bu funksiya ona verilmiş kəsrli ədədin kəsrli hissəsini silib tam hissəsini qaytarır, yox əgər kəsrli ədəd verilib, 2-ci argument qəbul edirsə həmən qəbul etdiyi 2-ci argument o deməkdir ki, kəsrli hissədən neçə hissəsini kəsməyimi istəyirsən. Bu funksiya həmçinin </w:t>
+      </w:r>
+      <w:r>
+        <w:rPr>
+          <w:b/>
+          <w:sz w:val="32"/>
+          <w:szCs w:val="32"/>
+          <w:lang w:val="az-Latn-AZ"/>
+        </w:rPr>
+        <w:t xml:space="preserve">date </w:t>
+      </w:r>
+      <w:r>
+        <w:rPr>
+          <w:sz w:val="32"/>
+          <w:szCs w:val="32"/>
+          <w:lang w:val="az-Latn-AZ"/>
+        </w:rPr>
+        <w:t xml:space="preserve">dəyərlərində də istifadə yararlıdır. Beləki, məsələn aşağıdakı şəkildə </w:t>
+      </w:r>
+      <w:r>
+        <w:rPr>
+          <w:b/>
+          <w:sz w:val="32"/>
+          <w:szCs w:val="32"/>
+          <w:lang w:val="az-Latn-AZ"/>
+        </w:rPr>
+        <w:t xml:space="preserve">TRUNC </w:t>
+      </w:r>
+      <w:r>
+        <w:rPr>
+          <w:sz w:val="32"/>
+          <w:szCs w:val="32"/>
+          <w:lang w:val="az-Latn-AZ"/>
+        </w:rPr>
+        <w:t xml:space="preserve">funksiyasına </w:t>
+      </w:r>
+      <w:r>
+        <w:rPr>
+          <w:b/>
+          <w:sz w:val="32"/>
+          <w:szCs w:val="32"/>
+          <w:lang w:val="az-Latn-AZ"/>
+        </w:rPr>
+        <w:t>SYST</w:t>
+      </w:r>
+      <w:r>
+        <w:rPr>
+          <w:b/>
+          <w:sz w:val="32"/>
+          <w:szCs w:val="32"/>
+        </w:rPr>
+        <w:t xml:space="preserve">IMESTAMP </w:t>
+      </w:r>
+      <w:proofErr w:type="spellStart"/>
+      <w:r>
+        <w:rPr>
+          <w:sz w:val="32"/>
+          <w:szCs w:val="32"/>
+        </w:rPr>
+        <w:t>funksiyası</w:t>
+      </w:r>
+      <w:proofErr w:type="spellEnd"/>
+      <w:r>
+        <w:rPr>
+          <w:sz w:val="32"/>
+          <w:szCs w:val="32"/>
+        </w:rPr>
+        <w:t xml:space="preserve"> </w:t>
+      </w:r>
+      <w:proofErr w:type="spellStart"/>
+      <w:r>
+        <w:rPr>
+          <w:sz w:val="32"/>
+          <w:szCs w:val="32"/>
+        </w:rPr>
+        <w:t>ötürülümüşdür</w:t>
+      </w:r>
+      <w:proofErr w:type="spellEnd"/>
+      <w:r>
+        <w:rPr>
+          <w:sz w:val="32"/>
+          <w:szCs w:val="32"/>
+        </w:rPr>
+        <w:t xml:space="preserve"> </w:t>
+      </w:r>
+      <w:proofErr w:type="spellStart"/>
+      <w:r>
+        <w:rPr>
+          <w:sz w:val="32"/>
+          <w:szCs w:val="32"/>
+        </w:rPr>
+        <w:t>və</w:t>
+      </w:r>
+      <w:proofErr w:type="spellEnd"/>
+      <w:r>
+        <w:rPr>
+          <w:sz w:val="32"/>
+          <w:szCs w:val="32"/>
+        </w:rPr>
+        <w:t xml:space="preserve"> biz </w:t>
+      </w:r>
+      <w:proofErr w:type="spellStart"/>
+      <w:r>
+        <w:rPr>
+          <w:sz w:val="32"/>
+          <w:szCs w:val="32"/>
+        </w:rPr>
+        <w:t>bilirik</w:t>
+      </w:r>
+      <w:proofErr w:type="spellEnd"/>
+      <w:r>
+        <w:rPr>
+          <w:sz w:val="32"/>
+          <w:szCs w:val="32"/>
+        </w:rPr>
+        <w:t xml:space="preserve"> </w:t>
+      </w:r>
+      <w:proofErr w:type="spellStart"/>
+      <w:r>
+        <w:rPr>
+          <w:sz w:val="32"/>
+          <w:szCs w:val="32"/>
+        </w:rPr>
+        <w:t>ki</w:t>
+      </w:r>
+      <w:proofErr w:type="spellEnd"/>
+      <w:r>
+        <w:rPr>
+          <w:sz w:val="32"/>
+          <w:szCs w:val="32"/>
+        </w:rPr>
+        <w:t xml:space="preserve">, </w:t>
+      </w:r>
+      <w:r>
+        <w:rPr>
+          <w:b/>
+          <w:sz w:val="32"/>
+          <w:szCs w:val="32"/>
+        </w:rPr>
+        <w:t xml:space="preserve">TIMESTAMP </w:t>
+      </w:r>
+      <w:r>
+        <w:rPr>
+          <w:sz w:val="32"/>
+          <w:szCs w:val="32"/>
+        </w:rPr>
+        <w:t>fun</w:t>
+      </w:r>
+      <w:r>
+        <w:rPr>
+          <w:sz w:val="32"/>
+          <w:szCs w:val="32"/>
+          <w:lang w:val="az-Latn-AZ"/>
+        </w:rPr>
+        <w:t xml:space="preserve">ksiyası bizə tarix dəyəri ilə birlikdə saat və saniyəsində verəcəkdir, lakin </w:t>
+      </w:r>
+      <w:r>
+        <w:rPr>
+          <w:b/>
+          <w:sz w:val="32"/>
+          <w:szCs w:val="32"/>
+          <w:lang w:val="az-Latn-AZ"/>
+        </w:rPr>
+        <w:t xml:space="preserve">TRUNC </w:t>
+      </w:r>
+      <w:r>
+        <w:rPr>
+          <w:sz w:val="32"/>
+          <w:szCs w:val="32"/>
+          <w:lang w:val="az-Latn-AZ"/>
+        </w:rPr>
+        <w:t>funksiyası həmən bu dəyəri səliqəyə salaraq ancaq tarix dəyərini verəcəkdir, eynən aşağıdakı şəkildə olduğu kimi.</w:t>
+      </w:r>
     </w:p>
     <w:p>
       <w:pPr>
@@ -3342,12 +3574,97 @@
     </w:p>
     <w:p>
       <w:pPr>
-        <w:rPr>
-          <w:sz w:val="32"/>
-          <w:szCs w:val="32"/>
-          <w:lang w:val="az-Latn-AZ"/>
-        </w:rPr>
-      </w:pPr>
+        <w:pStyle w:val="ListParagraph"/>
+        <w:numPr>
+          <w:ilvl w:val="0"/>
+          <w:numId w:val="8"/>
+        </w:numPr>
+        <w:rPr>
+          <w:sz w:val="32"/>
+          <w:szCs w:val="32"/>
+          <w:lang w:val="az-Latn-AZ"/>
+        </w:rPr>
+      </w:pPr>
+      <w:r>
+        <w:rPr>
+          <w:noProof/>
+          <w:sz w:val="32"/>
+          <w:szCs w:val="32"/>
+        </w:rPr>
+        <w:drawing>
+          <wp:anchor distT="0" distB="0" distL="114300" distR="114300" simplePos="0" relativeHeight="251665408" behindDoc="0" locked="0" layoutInCell="1" allowOverlap="1" wp14:anchorId="019EE76E" wp14:editId="48210C80">
+            <wp:simplePos x="0" y="0"/>
+            <wp:positionH relativeFrom="column">
+              <wp:posOffset>129540</wp:posOffset>
+            </wp:positionH>
+            <wp:positionV relativeFrom="page">
+              <wp:posOffset>7520940</wp:posOffset>
+            </wp:positionV>
+            <wp:extent cx="5943600" cy="1787525"/>
+            <wp:effectExtent l="0" t="0" r="0" b="3175"/>
+            <wp:wrapSquare wrapText="bothSides"/>
+            <wp:docPr id="10" name="Picture 10"/>
+            <wp:cNvGraphicFramePr>
+              <a:graphicFrameLocks xmlns:a="http://schemas.openxmlformats.org/drawingml/2006/main" noChangeAspect="1"/>
+            </wp:cNvGraphicFramePr>
+            <a:graphic xmlns:a="http://schemas.openxmlformats.org/drawingml/2006/main">
+              <a:graphicData uri="http://schemas.openxmlformats.org/drawingml/2006/picture">
+                <pic:pic xmlns:pic="http://schemas.openxmlformats.org/drawingml/2006/picture">
+                  <pic:nvPicPr>
+                    <pic:cNvPr id="10" name="1.jpg"/>
+                    <pic:cNvPicPr/>
+                  </pic:nvPicPr>
+                  <pic:blipFill>
+                    <a:blip r:embed="rId15">
+                      <a:extLst>
+                        <a:ext uri="{28A0092B-C50C-407E-A947-70E740481C1C}">
+                          <a14:useLocalDpi xmlns:a14="http://schemas.microsoft.com/office/drawing/2010/main" val="0"/>
+                        </a:ext>
+                      </a:extLst>
+                    </a:blip>
+                    <a:stretch>
+                      <a:fillRect/>
+                    </a:stretch>
+                  </pic:blipFill>
+                  <pic:spPr>
+                    <a:xfrm>
+                      <a:off x="0" y="0"/>
+                      <a:ext cx="5943600" cy="1787525"/>
+                    </a:xfrm>
+                    <a:prstGeom prst="rect">
+                      <a:avLst/>
+                    </a:prstGeom>
+                  </pic:spPr>
+                </pic:pic>
+              </a:graphicData>
+            </a:graphic>
+          </wp:anchor>
+        </w:drawing>
+      </w:r>
+      <w:r>
+        <w:rPr>
+          <w:sz w:val="32"/>
+          <w:szCs w:val="32"/>
+          <w:lang w:val="az-Latn-AZ"/>
+        </w:rPr>
+        <w:t xml:space="preserve">Həmçinin biz bu funksiyaya 2-ci argumentdə ötürə bilirik, beləki ötürmüş olduğumuz 2-ci argument </w:t>
+      </w:r>
+      <w:r>
+        <w:rPr>
+          <w:sz w:val="32"/>
+          <w:szCs w:val="32"/>
+          <w:lang w:val="az-Latn-AZ"/>
+        </w:rPr>
+        <w:t>həmən dəyərdən hansı hissəsini yəni ay dəyərinimi, il dəyərinimi, yaxud gün dəyərinimi görmək istəyirsən onun üçün istifadə olunmaqdadır</w:t>
+      </w:r>
+      <w:r>
+        <w:rPr>
+          <w:sz w:val="32"/>
+          <w:szCs w:val="32"/>
+          <w:lang w:val="az-Latn-AZ"/>
+        </w:rPr>
+        <w:t>, eynən aşağıdakı şəkildə olduğu kimi.</w:t>
+      </w:r>
     </w:p>
     <w:p>
       <w:pPr>
@@ -3357,6 +3674,32 @@
           <w:lang w:val="az-Latn-AZ"/>
         </w:rPr>
       </w:pPr>
+      <w:r>
+        <w:rPr>
+          <w:sz w:val="32"/>
+          <w:szCs w:val="32"/>
+          <w:lang w:val="az-Latn-AZ"/>
+        </w:rPr>
+        <w:lastRenderedPageBreak/>
+        <w:t xml:space="preserve">gördüyünüz kimi yuxarıdakı query də biz cari tarix dəyərində yalnızca </w:t>
+      </w:r>
+      <w:r>
+        <w:rPr>
+          <w:b/>
+          <w:sz w:val="32"/>
+          <w:szCs w:val="32"/>
+          <w:lang w:val="az-Latn-AZ"/>
+        </w:rPr>
+        <w:t xml:space="preserve">ay </w:t>
+      </w:r>
+      <w:r>
+        <w:rPr>
+          <w:sz w:val="32"/>
+          <w:szCs w:val="32"/>
+          <w:lang w:val="az-Latn-AZ"/>
+        </w:rPr>
+        <w:t>dəyərini görmək istədiyimizi bildirdik digərləri isə stabil olaraq dəyər aldı.</w:t>
+      </w:r>
     </w:p>
     <w:p>
       <w:pPr>
@@ -3366,141 +3709,90 @@
           <w:lang w:val="az-Latn-AZ"/>
         </w:rPr>
       </w:pPr>
-      <w:r>
-        <w:rPr>
-          <w:sz w:val="32"/>
-          <w:szCs w:val="32"/>
-          <w:lang w:val="az-Latn-AZ"/>
-        </w:rPr>
-        <w:t xml:space="preserve">gördüyünüz kimi, yuxarıdakı şəkildə </w:t>
-      </w:r>
-      <w:r>
-        <w:rPr>
-          <w:b/>
-          <w:sz w:val="32"/>
-          <w:szCs w:val="32"/>
-          <w:lang w:val="az-Latn-AZ"/>
-        </w:rPr>
-        <w:t xml:space="preserve">TRUNC </w:t>
-      </w:r>
-      <w:r>
-        <w:rPr>
-          <w:sz w:val="32"/>
-          <w:szCs w:val="32"/>
-          <w:lang w:val="az-Latn-AZ"/>
-        </w:rPr>
-        <w:t xml:space="preserve">funksiyası daxilində </w:t>
-      </w:r>
-      <w:r>
-        <w:rPr>
-          <w:b/>
-          <w:sz w:val="32"/>
-          <w:szCs w:val="32"/>
-          <w:lang w:val="az-Latn-AZ"/>
-        </w:rPr>
-        <w:t>SYST</w:t>
-      </w:r>
-      <w:r>
-        <w:rPr>
-          <w:b/>
-          <w:sz w:val="32"/>
-          <w:szCs w:val="32"/>
-        </w:rPr>
-        <w:t xml:space="preserve">IMESTAMP </w:t>
-      </w:r>
-      <w:proofErr w:type="spellStart"/>
-      <w:r>
-        <w:rPr>
-          <w:sz w:val="32"/>
-          <w:szCs w:val="32"/>
-        </w:rPr>
-        <w:t>funksiyas</w:t>
-      </w:r>
-      <w:proofErr w:type="spellEnd"/>
-      <w:r>
-        <w:rPr>
-          <w:sz w:val="32"/>
-          <w:szCs w:val="32"/>
-          <w:lang w:val="az-Latn-AZ"/>
-        </w:rPr>
-        <w:t xml:space="preserve">ı əlavə etdik, hansıki bilirdik ki, biz </w:t>
-      </w:r>
-      <w:r>
-        <w:rPr>
-          <w:b/>
-          <w:sz w:val="32"/>
-          <w:szCs w:val="32"/>
-          <w:lang w:val="az-Latn-AZ"/>
-        </w:rPr>
-        <w:t>SYST</w:t>
-      </w:r>
-      <w:r>
-        <w:rPr>
-          <w:b/>
-          <w:sz w:val="32"/>
-          <w:szCs w:val="32"/>
-        </w:rPr>
-        <w:t xml:space="preserve">IMESTAMP </w:t>
-      </w:r>
-      <w:proofErr w:type="spellStart"/>
-      <w:r>
-        <w:rPr>
-          <w:sz w:val="32"/>
-          <w:szCs w:val="32"/>
-        </w:rPr>
-        <w:t>funksiyas</w:t>
-      </w:r>
-      <w:proofErr w:type="spellEnd"/>
-      <w:r>
-        <w:rPr>
-          <w:sz w:val="32"/>
-          <w:szCs w:val="32"/>
-          <w:lang w:val="az-Latn-AZ"/>
-        </w:rPr>
-        <w:t xml:space="preserve">ı cari tarix dəyərini </w:t>
-      </w:r>
-      <w:r>
-        <w:rPr>
-          <w:sz w:val="32"/>
-          <w:szCs w:val="32"/>
-          <w:lang w:val="az-Latn-AZ"/>
-        </w:rPr>
-        <w:t xml:space="preserve">qarşıq formatda çıxarırdı, ancaq </w:t>
-      </w:r>
-      <w:r>
-        <w:rPr>
-          <w:b/>
-          <w:sz w:val="32"/>
-          <w:szCs w:val="32"/>
-          <w:lang w:val="az-Latn-AZ"/>
-        </w:rPr>
-        <w:t xml:space="preserve">TRUNC </w:t>
-      </w:r>
-      <w:r>
-        <w:rPr>
-          <w:sz w:val="32"/>
-          <w:szCs w:val="32"/>
-          <w:lang w:val="az-Latn-AZ"/>
-        </w:rPr>
-        <w:t xml:space="preserve">funskiyası onu yuxarıdakı </w:t>
-      </w:r>
-      <w:r>
-        <w:rPr>
-          <w:b/>
-          <w:sz w:val="32"/>
-          <w:szCs w:val="32"/>
-          <w:lang w:val="az-Latn-AZ"/>
-        </w:rPr>
-        <w:t xml:space="preserve">resultset </w:t>
-      </w:r>
-      <w:r>
-        <w:rPr>
-          <w:sz w:val="32"/>
-          <w:szCs w:val="32"/>
-          <w:lang w:val="az-Latn-AZ"/>
-        </w:rPr>
-        <w:t>də olduğu kimi formaya saldı.</w:t>
-      </w:r>
+    </w:p>
+    <w:p>
+      <w:pPr>
+        <w:rPr>
+          <w:sz w:val="32"/>
+          <w:szCs w:val="32"/>
+          <w:lang w:val="az-Latn-AZ"/>
+        </w:rPr>
+      </w:pPr>
+      <w:r>
+        <w:rPr>
+          <w:noProof/>
+          <w:sz w:val="32"/>
+          <w:szCs w:val="32"/>
+        </w:rPr>
+        <w:drawing>
+          <wp:anchor distT="0" distB="0" distL="114300" distR="114300" simplePos="0" relativeHeight="251666432" behindDoc="0" locked="0" layoutInCell="1" allowOverlap="1" wp14:anchorId="70E2AA8A" wp14:editId="42B5562F">
+            <wp:simplePos x="0" y="0"/>
+            <wp:positionH relativeFrom="column">
+              <wp:posOffset>60960</wp:posOffset>
+            </wp:positionH>
+            <wp:positionV relativeFrom="page">
+              <wp:posOffset>2758440</wp:posOffset>
+            </wp:positionV>
+            <wp:extent cx="5943600" cy="1837690"/>
+            <wp:effectExtent l="0" t="0" r="0" b="0"/>
+            <wp:wrapSquare wrapText="bothSides"/>
+            <wp:docPr id="11" name="Picture 11"/>
+            <wp:cNvGraphicFramePr>
+              <a:graphicFrameLocks xmlns:a="http://schemas.openxmlformats.org/drawingml/2006/main" noChangeAspect="1"/>
+            </wp:cNvGraphicFramePr>
+            <a:graphic xmlns:a="http://schemas.openxmlformats.org/drawingml/2006/main">
+              <a:graphicData uri="http://schemas.openxmlformats.org/drawingml/2006/picture">
+                <pic:pic xmlns:pic="http://schemas.openxmlformats.org/drawingml/2006/picture">
+                  <pic:nvPicPr>
+                    <pic:cNvPr id="11" name="2.jpg"/>
+                    <pic:cNvPicPr/>
+                  </pic:nvPicPr>
+                  <pic:blipFill>
+                    <a:blip r:embed="rId16">
+                      <a:extLst>
+                        <a:ext uri="{28A0092B-C50C-407E-A947-70E740481C1C}">
+                          <a14:useLocalDpi xmlns:a14="http://schemas.microsoft.com/office/drawing/2010/main" val="0"/>
+                        </a:ext>
+                      </a:extLst>
+                    </a:blip>
+                    <a:stretch>
+                      <a:fillRect/>
+                    </a:stretch>
+                  </pic:blipFill>
+                  <pic:spPr>
+                    <a:xfrm>
+                      <a:off x="0" y="0"/>
+                      <a:ext cx="5943600" cy="1837690"/>
+                    </a:xfrm>
+                    <a:prstGeom prst="rect">
+                      <a:avLst/>
+                    </a:prstGeom>
+                  </pic:spPr>
+                </pic:pic>
+              </a:graphicData>
+            </a:graphic>
+          </wp:anchor>
+        </w:drawing>
+      </w:r>
+      <w:r>
+        <w:rPr>
+          <w:sz w:val="32"/>
+          <w:szCs w:val="32"/>
+          <w:lang w:val="az-Latn-AZ"/>
+        </w:rPr>
+        <w:t>Həmçinin ay deyildə sadəcə il dəyərini götürüb digərlərinin stabil olaraq qalmasını istəyiriksə, aşağıdakı şəkildəki kimi query yazmalıyıq.</w:t>
+      </w:r>
+    </w:p>
+    <w:p>
+      <w:pPr>
+        <w:rPr>
+          <w:sz w:val="32"/>
+          <w:szCs w:val="32"/>
+          <w:lang w:val="az-Latn-AZ"/>
+        </w:rPr>
+      </w:pPr>
+      <w:bookmarkStart w:id="0" w:name="_GoBack"/>
+      <w:bookmarkEnd w:id="0"/>
     </w:p>
     <w:sectPr>
       <w:pgSz w:w="12240" w:h="15840"/>
@@ -3513,8 +3805,8 @@
 </file>
 
 <file path=word/numbering.xml><?xml version="1.0" encoding="utf-8"?>
-<w:numbering xmlns:wpc="http://schemas.microsoft.com/office/word/2010/wordprocessingCanvas" xmlns:cx="http://schemas.microsoft.com/office/drawing/2014/chartex" xmlns:cx1="http://schemas.microsoft.com/office/drawing/2015/9/8/chartex" xmlns:cx2="http://schemas.microsoft.com/office/drawing/2015/10/21/chartex" xmlns:cx3="http://schemas.microsoft.com/office/drawing/2016/5/9/chartex" xmlns:cx4="http://schemas.microsoft.com/office/drawing/2016/5/10/chartex" xmlns:cx5="http://schemas.microsoft.com/office/drawing/2016/5/11/chartex" xmlns:cx6="http://schemas.microsoft.com/office/drawing/2016/5/12/chartex" xmlns:cx7="http://schemas.microsoft.com/office/drawing/2016/5/13/chartex" xmlns:cx8="http://schemas.microsoft.com/office/drawing/2016/5/14/chartex" xmlns:mc="http://schemas.openxmlformats.org/markup-compatibility/2006" xmlns:aink="http://schemas.microsoft.com/office/drawing/2016/ink" xmlns:am3d="http://schemas.microsoft.com/office/drawing/2017/model3d" xmlns:o="urn:schemas-microsoft-com:office:office" xmlns:r="http://schemas.openxmlformats.org/officeDocument/2006/relationships" xmlns:m="http://schemas.openxmlformats.org/officeDocument/2006/math" xmlns:v="urn:schemas-microsoft-com:vml" xmlns:wp14="http://schemas.microsoft.com/office/word/2010/wordprocessingDrawing" xmlns:wp="http://schemas.openxmlformats.org/drawingml/2006/wordprocessingDrawing" xmlns:w10="urn:schemas-microsoft-com:office:word" xmlns:w="http://schemas.openxmlformats.org/wordprocessingml/2006/main" xmlns:w14="http://schemas.microsoft.com/office/word/2010/wordml" xmlns:w15="http://schemas.microsoft.com/office/word/2012/wordml" xmlns:w16cid="http://schemas.microsoft.com/office/word/2016/wordml/cid" xmlns:w16se="http://schemas.microsoft.com/office/word/2015/wordml/symex" xmlns:wpg="http://schemas.microsoft.com/office/word/2010/wordprocessingGroup" xmlns:wpi="http://schemas.microsoft.com/office/word/2010/wordprocessingInk" xmlns:wne="http://schemas.microsoft.com/office/word/2006/wordml" xmlns:wps="http://schemas.microsoft.com/office/word/2010/wordprocessingShape" mc:Ignorable="w14 w15 w16se w16cid wp14">
-  <w:abstractNum w:abstractNumId="0" w15:restartNumberingAfterBreak="0">
+<w:numbering xmlns:wpc="http://schemas.microsoft.com/office/word/2010/wordprocessingCanvas" xmlns:mc="http://schemas.openxmlformats.org/markup-compatibility/2006" xmlns:o="urn:schemas-microsoft-com:office:office" xmlns:r="http://schemas.openxmlformats.org/officeDocument/2006/relationships" xmlns:m="http://schemas.openxmlformats.org/officeDocument/2006/math" xmlns:v="urn:schemas-microsoft-com:vml" xmlns:wp14="http://schemas.microsoft.com/office/word/2010/wordprocessingDrawing" xmlns:wp="http://schemas.openxmlformats.org/drawingml/2006/wordprocessingDrawing" xmlns:w10="urn:schemas-microsoft-com:office:word" xmlns:w="http://schemas.openxmlformats.org/wordprocessingml/2006/main" xmlns:w14="http://schemas.microsoft.com/office/word/2010/wordml" xmlns:w15="http://schemas.microsoft.com/office/word/2012/wordml" xmlns:wpg="http://schemas.microsoft.com/office/word/2010/wordprocessingGroup" xmlns:wpi="http://schemas.microsoft.com/office/word/2010/wordprocessingInk" xmlns:wne="http://schemas.microsoft.com/office/word/2006/wordml" xmlns:wps="http://schemas.microsoft.com/office/word/2010/wordprocessingShape" mc:Ignorable="w14 w15 wp14">
+  <w:abstractNum w:abstractNumId="0">
     <w:nsid w:val="014735B2"/>
     <w:multiLevelType w:val="hybridMultilevel"/>
     <w:tmpl w:val="797C03C0"/>
@@ -3600,10 +3892,10 @@
       </w:pPr>
     </w:lvl>
   </w:abstractNum>
-  <w:abstractNum w:abstractNumId="1" w15:restartNumberingAfterBreak="0">
+  <w:abstractNum w:abstractNumId="1">
     <w:nsid w:val="03853633"/>
     <w:multiLevelType w:val="hybridMultilevel"/>
-    <w:tmpl w:val="C854DF9C"/>
+    <w:tmpl w:val="C3FAE836"/>
     <w:lvl w:ilvl="0" w:tplc="0409000F">
       <w:start w:val="1"/>
       <w:numFmt w:val="decimal"/>
@@ -3686,7 +3978,7 @@
       </w:pPr>
     </w:lvl>
   </w:abstractNum>
-  <w:abstractNum w:abstractNumId="2" w15:restartNumberingAfterBreak="0">
+  <w:abstractNum w:abstractNumId="2">
     <w:nsid w:val="063C5CBA"/>
     <w:multiLevelType w:val="hybridMultilevel"/>
     <w:tmpl w:val="E5E8723C"/>
@@ -3772,7 +4064,7 @@
       </w:pPr>
     </w:lvl>
   </w:abstractNum>
-  <w:abstractNum w:abstractNumId="3" w15:restartNumberingAfterBreak="0">
+  <w:abstractNum w:abstractNumId="3">
     <w:nsid w:val="09996E84"/>
     <w:multiLevelType w:val="hybridMultilevel"/>
     <w:tmpl w:val="2B40C48C"/>
@@ -3858,7 +4150,7 @@
       </w:pPr>
     </w:lvl>
   </w:abstractNum>
-  <w:abstractNum w:abstractNumId="4" w15:restartNumberingAfterBreak="0">
+  <w:abstractNum w:abstractNumId="4">
     <w:nsid w:val="0F3C3641"/>
     <w:multiLevelType w:val="hybridMultilevel"/>
     <w:tmpl w:val="22FEE668"/>
@@ -3944,7 +4236,7 @@
       </w:pPr>
     </w:lvl>
   </w:abstractNum>
-  <w:abstractNum w:abstractNumId="5" w15:restartNumberingAfterBreak="0">
+  <w:abstractNum w:abstractNumId="5">
     <w:nsid w:val="333C3F30"/>
     <w:multiLevelType w:val="hybridMultilevel"/>
     <w:tmpl w:val="5A5878E4"/>
@@ -4030,7 +4322,7 @@
       </w:pPr>
     </w:lvl>
   </w:abstractNum>
-  <w:abstractNum w:abstractNumId="6" w15:restartNumberingAfterBreak="0">
+  <w:abstractNum w:abstractNumId="6">
     <w:nsid w:val="3849747F"/>
     <w:multiLevelType w:val="hybridMultilevel"/>
     <w:tmpl w:val="6664800C"/>
@@ -4116,7 +4408,7 @@
       </w:pPr>
     </w:lvl>
   </w:abstractNum>
-  <w:abstractNum w:abstractNumId="7" w15:restartNumberingAfterBreak="0">
+  <w:abstractNum w:abstractNumId="7">
     <w:nsid w:val="3A9F29D6"/>
     <w:multiLevelType w:val="hybridMultilevel"/>
     <w:tmpl w:val="6B4816AA"/>
@@ -4202,7 +4494,7 @@
       </w:pPr>
     </w:lvl>
   </w:abstractNum>
-  <w:abstractNum w:abstractNumId="8" w15:restartNumberingAfterBreak="0">
+  <w:abstractNum w:abstractNumId="8">
     <w:nsid w:val="56F37286"/>
     <w:multiLevelType w:val="hybridMultilevel"/>
     <w:tmpl w:val="971A3B48"/>
@@ -4315,7 +4607,7 @@
       </w:rPr>
     </w:lvl>
   </w:abstractNum>
-  <w:abstractNum w:abstractNumId="9" w15:restartNumberingAfterBreak="0">
+  <w:abstractNum w:abstractNumId="9">
     <w:nsid w:val="70BD440F"/>
     <w:multiLevelType w:val="hybridMultilevel"/>
     <w:tmpl w:val="59BE360A"/>
@@ -4462,7 +4754,7 @@
 </file>
 
 <file path=word/styles.xml><?xml version="1.0" encoding="utf-8"?>
-<w:styles xmlns:mc="http://schemas.openxmlformats.org/markup-compatibility/2006" xmlns:r="http://schemas.openxmlformats.org/officeDocument/2006/relationships" xmlns:w="http://schemas.openxmlformats.org/wordprocessingml/2006/main" xmlns:w14="http://schemas.microsoft.com/office/word/2010/wordml" xmlns:w15="http://schemas.microsoft.com/office/word/2012/wordml" xmlns:w16cid="http://schemas.microsoft.com/office/word/2016/wordml/cid" xmlns:w16se="http://schemas.microsoft.com/office/word/2015/wordml/symex" mc:Ignorable="w14 w15 w16se w16cid">
+<w:styles xmlns:mc="http://schemas.openxmlformats.org/markup-compatibility/2006" xmlns:r="http://schemas.openxmlformats.org/officeDocument/2006/relationships" xmlns:w="http://schemas.openxmlformats.org/wordprocessingml/2006/main" xmlns:w14="http://schemas.microsoft.com/office/word/2010/wordml" xmlns:w15="http://schemas.microsoft.com/office/word/2012/wordml" mc:Ignorable="w14 w15">
   <w:docDefaults>
     <w:rPrDefault>
       <w:rPr>
@@ -4478,7 +4770,7 @@
       </w:pPr>
     </w:pPrDefault>
   </w:docDefaults>
-  <w:latentStyles w:defLockedState="0" w:defUIPriority="99" w:defSemiHidden="0" w:defUnhideWhenUsed="0" w:defQFormat="0" w:count="375">
+  <w:latentStyles w:defLockedState="0" w:defUIPriority="99" w:defSemiHidden="0" w:defUnhideWhenUsed="0" w:defQFormat="0" w:count="371">
     <w:lsdException w:name="Normal" w:uiPriority="0" w:qFormat="1"/>
     <w:lsdException w:name="heading 1" w:uiPriority="9" w:qFormat="1"/>
     <w:lsdException w:name="heading 2" w:semiHidden="1" w:uiPriority="9" w:unhideWhenUsed="1" w:qFormat="1"/>
@@ -4584,6 +4876,7 @@
     <w:lsdException w:name="HTML Sample" w:semiHidden="1" w:unhideWhenUsed="1"/>
     <w:lsdException w:name="HTML Typewriter" w:semiHidden="1" w:unhideWhenUsed="1"/>
     <w:lsdException w:name="HTML Variable" w:semiHidden="1" w:unhideWhenUsed="1"/>
+    <w:lsdException w:name="Normal Table" w:semiHidden="1" w:unhideWhenUsed="1"/>
     <w:lsdException w:name="annotation subject" w:semiHidden="1" w:unhideWhenUsed="1"/>
     <w:lsdException w:name="No List" w:semiHidden="1" w:unhideWhenUsed="1"/>
     <w:lsdException w:name="Outline List 1" w:semiHidden="1" w:unhideWhenUsed="1"/>
@@ -4627,8 +4920,10 @@
     <w:lsdException w:name="Table Elegant" w:semiHidden="1" w:unhideWhenUsed="1"/>
     <w:lsdException w:name="Table Professional" w:semiHidden="1" w:unhideWhenUsed="1"/>
     <w:lsdException w:name="Table Subtle 1" w:semiHidden="1" w:unhideWhenUsed="1"/>
+    <w:lsdException w:name="Table Subtle 2" w:semiHidden="1" w:unhideWhenUsed="1"/>
     <w:lsdException w:name="Table Web 1" w:semiHidden="1" w:unhideWhenUsed="1"/>
     <w:lsdException w:name="Table Web 2" w:semiHidden="1" w:unhideWhenUsed="1"/>
+    <w:lsdException w:name="Table Web 3" w:semiHidden="1" w:unhideWhenUsed="1"/>
     <w:lsdException w:name="Balloon Text" w:semiHidden="1" w:unhideWhenUsed="1"/>
     <w:lsdException w:name="Table Grid" w:uiPriority="39"/>
     <w:lsdException w:name="Table Theme" w:semiHidden="1" w:unhideWhenUsed="1"/>
@@ -4847,10 +5142,6 @@
     <w:lsdException w:name="List Table 5 Dark Accent 6" w:uiPriority="50"/>
     <w:lsdException w:name="List Table 6 Colorful Accent 6" w:uiPriority="51"/>
     <w:lsdException w:name="List Table 7 Colorful Accent 6" w:uiPriority="52"/>
-    <w:lsdException w:name="Mention" w:semiHidden="1" w:unhideWhenUsed="1"/>
-    <w:lsdException w:name="Smart Hyperlink" w:semiHidden="1" w:unhideWhenUsed="1"/>
-    <w:lsdException w:name="Hashtag" w:semiHidden="1" w:unhideWhenUsed="1"/>
-    <w:lsdException w:name="Unresolved Mention" w:semiHidden="1" w:unhideWhenUsed="1"/>
   </w:latentStyles>
   <w:style w:type="paragraph" w:default="1" w:styleId="Normal">
     <w:name w:val="Normal"/>
@@ -5163,7 +5454,7 @@
 </file>
 
 <file path=customXml/itemProps1.xml><?xml version="1.0" encoding="utf-8"?>
-<ds:datastoreItem xmlns:ds="http://schemas.openxmlformats.org/officeDocument/2006/customXml" ds:itemID="{B0915E85-06AD-45E4-83A6-1EF8A11804B1}">
+<ds:datastoreItem xmlns:ds="http://schemas.openxmlformats.org/officeDocument/2006/customXml" ds:itemID="{B89600BF-7C20-400F-A9A7-8E5A6280B0F5}">
   <ds:schemaRefs>
     <ds:schemaRef ds:uri="http://schemas.openxmlformats.org/officeDocument/2006/bibliography"/>
   </ds:schemaRefs>

</xml_diff>